<commit_message>
Introduction to python Initial commit
</commit_message>
<xml_diff>
--- a/10_Linear_Regression_Assignment/Subjective_Questions_sol.docx
+++ b/10_Linear_Regression_Assignment/Subjective_Questions_sol.docx
@@ -6,6 +6,7 @@
       <w:pPr>
         <w:pStyle w:val="Default"/>
         <w:spacing w:after="39"/>
+        <w:jc w:val="both"/>
         <w:rPr>
           <w:sz w:val="22"/>
           <w:szCs w:val="22"/>
@@ -30,6 +31,7 @@
       <w:pPr>
         <w:pStyle w:val="Default"/>
         <w:spacing w:after="39"/>
+        <w:jc w:val="both"/>
         <w:rPr>
           <w:sz w:val="22"/>
           <w:szCs w:val="22"/>
@@ -40,6 +42,7 @@
       <w:pPr>
         <w:pStyle w:val="Default"/>
         <w:spacing w:after="39"/>
+        <w:jc w:val="both"/>
         <w:rPr>
           <w:sz w:val="22"/>
           <w:szCs w:val="22"/>
@@ -57,6 +60,7 @@
       <w:pPr>
         <w:pStyle w:val="Default"/>
         <w:spacing w:after="39"/>
+        <w:jc w:val="both"/>
         <w:rPr>
           <w:sz w:val="22"/>
           <w:szCs w:val="22"/>
@@ -67,6 +71,7 @@
       <w:pPr>
         <w:pStyle w:val="Default"/>
         <w:spacing w:after="39"/>
+        <w:jc w:val="both"/>
         <w:rPr>
           <w:sz w:val="22"/>
           <w:szCs w:val="22"/>
@@ -125,6 +130,7 @@
       <w:pPr>
         <w:pStyle w:val="Default"/>
         <w:spacing w:after="39"/>
+        <w:jc w:val="both"/>
         <w:rPr>
           <w:sz w:val="22"/>
           <w:szCs w:val="22"/>
@@ -135,6 +141,7 @@
       <w:pPr>
         <w:pStyle w:val="Default"/>
         <w:spacing w:after="39"/>
+        <w:jc w:val="both"/>
         <w:rPr>
           <w:sz w:val="22"/>
           <w:szCs w:val="22"/>
@@ -193,6 +200,7 @@
       <w:pPr>
         <w:pStyle w:val="Default"/>
         <w:spacing w:after="39"/>
+        <w:jc w:val="both"/>
         <w:rPr>
           <w:sz w:val="22"/>
           <w:szCs w:val="22"/>
@@ -214,6 +222,7 @@
           <w:numId w:val="5"/>
         </w:numPr>
         <w:spacing w:after="39"/>
+        <w:jc w:val="both"/>
         <w:rPr>
           <w:sz w:val="22"/>
           <w:szCs w:val="22"/>
@@ -255,6 +264,7 @@
         <w:pStyle w:val="Default"/>
         <w:spacing w:after="39"/>
         <w:ind w:firstLine="720"/>
+        <w:jc w:val="both"/>
         <w:rPr>
           <w:sz w:val="22"/>
           <w:szCs w:val="22"/>
@@ -285,6 +295,7 @@
           <w:numId w:val="5"/>
         </w:numPr>
         <w:spacing w:after="39"/>
+        <w:jc w:val="both"/>
         <w:rPr>
           <w:sz w:val="22"/>
           <w:szCs w:val="22"/>
@@ -329,6 +340,7 @@
           <w:numId w:val="5"/>
         </w:numPr>
         <w:spacing w:after="39"/>
+        <w:jc w:val="both"/>
         <w:rPr>
           <w:sz w:val="22"/>
           <w:szCs w:val="22"/>
@@ -407,6 +419,7 @@
           <w:numId w:val="5"/>
         </w:numPr>
         <w:spacing w:after="39"/>
+        <w:jc w:val="both"/>
         <w:rPr>
           <w:sz w:val="22"/>
           <w:szCs w:val="22"/>
@@ -456,6 +469,7 @@
           <w:numId w:val="5"/>
         </w:numPr>
         <w:spacing w:after="39"/>
+        <w:jc w:val="both"/>
         <w:rPr>
           <w:sz w:val="22"/>
           <w:szCs w:val="22"/>
@@ -512,6 +526,7 @@
           <w:numId w:val="5"/>
         </w:numPr>
         <w:spacing w:after="39"/>
+        <w:jc w:val="both"/>
         <w:rPr>
           <w:sz w:val="22"/>
           <w:szCs w:val="22"/>
@@ -575,6 +590,7 @@
       <w:pPr>
         <w:pStyle w:val="Default"/>
         <w:spacing w:after="39"/>
+        <w:jc w:val="both"/>
         <w:rPr>
           <w:sz w:val="22"/>
           <w:szCs w:val="22"/>
@@ -585,6 +601,7 @@
       <w:pPr>
         <w:pStyle w:val="Default"/>
         <w:spacing w:after="39"/>
+        <w:jc w:val="both"/>
         <w:rPr>
           <w:sz w:val="22"/>
           <w:szCs w:val="22"/>
@@ -595,17 +612,18 @@
       <w:pPr>
         <w:pStyle w:val="Default"/>
         <w:spacing w:after="39"/>
-        <w:rPr>
-          <w:sz w:val="22"/>
-          <w:szCs w:val="22"/>
-        </w:rPr>
-      </w:pPr>
-      <w:r>
-        <w:rPr>
-          <w:sz w:val="22"/>
-          <w:szCs w:val="22"/>
-        </w:rPr>
-        <w:t xml:space="preserve">Q </w:t>
+        <w:jc w:val="both"/>
+        <w:rPr>
+          <w:sz w:val="22"/>
+          <w:szCs w:val="22"/>
+        </w:rPr>
+      </w:pPr>
+      <w:r>
+        <w:rPr>
+          <w:sz w:val="22"/>
+          <w:szCs w:val="22"/>
+        </w:rPr>
+        <w:t>Q</w:t>
       </w:r>
       <w:r>
         <w:rPr>
@@ -641,12 +659,24 @@
         </w:rPr>
         <w:t xml:space="preserve">during dummy variable creation? (2 mark) </w:t>
       </w:r>
+    </w:p>
+    <w:p>
+      <w:pPr>
+        <w:pStyle w:val="Default"/>
+        <w:spacing w:after="39"/>
+        <w:jc w:val="both"/>
+        <w:rPr>
+          <w:sz w:val="22"/>
+          <w:szCs w:val="22"/>
+        </w:rPr>
+      </w:pPr>
     </w:p>
     <w:p>
       <w:pPr>
         <w:autoSpaceDE w:val="0"/>
         <w:autoSpaceDN w:val="0"/>
         <w:adjustRightInd w:val="0"/>
+        <w:jc w:val="both"/>
         <w:rPr>
           <w:rFonts w:ascii="ÜÈE" w:hAnsi="ÜÈE" w:cs="ÜÈE"/>
           <w:i/>
@@ -661,6 +691,7 @@
           <w:sz w:val="22"/>
           <w:szCs w:val="22"/>
         </w:rPr>
+        <w:lastRenderedPageBreak/>
         <w:t>ANSWER:</w:t>
       </w:r>
       <w:r>
@@ -698,6 +729,7 @@
         <w:autoSpaceDE w:val="0"/>
         <w:autoSpaceDN w:val="0"/>
         <w:adjustRightInd w:val="0"/>
+        <w:jc w:val="both"/>
         <w:rPr>
           <w:rFonts w:ascii="ÜÈE" w:hAnsi="ÜÈE" w:cs="ÜÈE"/>
           <w:i/>
@@ -716,7 +748,6 @@
           <w:szCs w:val="22"/>
           <w:lang w:val="en-GB"/>
         </w:rPr>
-        <w:lastRenderedPageBreak/>
         <w:t>create ‘n-1’ new columns each indicating whether that level exists or not using a zero or one.</w:t>
       </w:r>
     </w:p>
@@ -725,6 +756,7 @@
         <w:autoSpaceDE w:val="0"/>
         <w:autoSpaceDN w:val="0"/>
         <w:adjustRightInd w:val="0"/>
+        <w:jc w:val="both"/>
         <w:rPr>
           <w:rFonts w:ascii="ÜÈE" w:hAnsi="ÜÈE" w:cs="ÜÈE"/>
           <w:i/>
@@ -774,6 +806,7 @@
       <w:pPr>
         <w:pStyle w:val="Default"/>
         <w:spacing w:after="39"/>
+        <w:jc w:val="both"/>
         <w:rPr>
           <w:sz w:val="22"/>
           <w:szCs w:val="22"/>
@@ -828,6 +861,7 @@
       <w:pPr>
         <w:pStyle w:val="Default"/>
         <w:spacing w:after="39"/>
+        <w:jc w:val="both"/>
         <w:rPr>
           <w:sz w:val="22"/>
           <w:szCs w:val="22"/>
@@ -838,17 +872,18 @@
       <w:pPr>
         <w:pStyle w:val="Default"/>
         <w:spacing w:after="39"/>
-        <w:rPr>
-          <w:sz w:val="22"/>
-          <w:szCs w:val="22"/>
-        </w:rPr>
-      </w:pPr>
-      <w:r>
-        <w:rPr>
-          <w:sz w:val="22"/>
-          <w:szCs w:val="22"/>
-        </w:rPr>
-        <w:t xml:space="preserve">Q </w:t>
+        <w:jc w:val="both"/>
+        <w:rPr>
+          <w:sz w:val="22"/>
+          <w:szCs w:val="22"/>
+        </w:rPr>
+      </w:pPr>
+      <w:r>
+        <w:rPr>
+          <w:sz w:val="22"/>
+          <w:szCs w:val="22"/>
+        </w:rPr>
+        <w:t>Q</w:t>
       </w:r>
       <w:r>
         <w:rPr>
@@ -862,6 +897,18 @@
       <w:pPr>
         <w:pStyle w:val="Default"/>
         <w:spacing w:after="39"/>
+        <w:jc w:val="both"/>
+        <w:rPr>
+          <w:sz w:val="22"/>
+          <w:szCs w:val="22"/>
+        </w:rPr>
+      </w:pPr>
+    </w:p>
+    <w:p>
+      <w:pPr>
+        <w:pStyle w:val="Default"/>
+        <w:spacing w:after="39"/>
+        <w:jc w:val="both"/>
         <w:rPr>
           <w:sz w:val="22"/>
           <w:szCs w:val="22"/>
@@ -911,6 +958,7 @@
       <w:pPr>
         <w:pStyle w:val="Default"/>
         <w:spacing w:after="39"/>
+        <w:jc w:val="both"/>
         <w:rPr>
           <w:sz w:val="22"/>
           <w:szCs w:val="22"/>
@@ -969,6 +1017,7 @@
       <w:pPr>
         <w:pStyle w:val="Default"/>
         <w:spacing w:after="39"/>
+        <w:jc w:val="both"/>
         <w:rPr>
           <w:sz w:val="22"/>
           <w:szCs w:val="22"/>
@@ -979,17 +1028,18 @@
       <w:pPr>
         <w:pStyle w:val="Default"/>
         <w:spacing w:after="39"/>
-        <w:rPr>
-          <w:sz w:val="22"/>
-          <w:szCs w:val="22"/>
-        </w:rPr>
-      </w:pPr>
-      <w:r>
-        <w:rPr>
-          <w:sz w:val="22"/>
-          <w:szCs w:val="22"/>
-        </w:rPr>
-        <w:t xml:space="preserve">Q </w:t>
+        <w:jc w:val="both"/>
+        <w:rPr>
+          <w:sz w:val="22"/>
+          <w:szCs w:val="22"/>
+        </w:rPr>
+      </w:pPr>
+      <w:r>
+        <w:rPr>
+          <w:sz w:val="22"/>
+          <w:szCs w:val="22"/>
+        </w:rPr>
+        <w:t>Q</w:t>
       </w:r>
       <w:r>
         <w:rPr>
@@ -998,12 +1048,34 @@
         </w:rPr>
         <w:t xml:space="preserve">4. How did you validate the assumptions of Linear Regression after building the model on the training set? (3 marks) </w:t>
       </w:r>
+    </w:p>
+    <w:p>
+      <w:pPr>
+        <w:pStyle w:val="Default"/>
+        <w:spacing w:after="39"/>
+        <w:jc w:val="both"/>
+        <w:rPr>
+          <w:sz w:val="22"/>
+          <w:szCs w:val="22"/>
+        </w:rPr>
+      </w:pPr>
     </w:p>
     <w:p>
       <w:pPr>
         <w:autoSpaceDE w:val="0"/>
         <w:autoSpaceDN w:val="0"/>
         <w:adjustRightInd w:val="0"/>
+        <w:jc w:val="both"/>
+        <w:rPr>
+          <w:rFonts w:ascii="Calibri" w:eastAsiaTheme="minorHAnsi" w:hAnsi="Calibri" w:cs="Calibri"/>
+          <w:color w:val="000000"/>
+          <w:sz w:val="22"/>
+          <w:szCs w:val="22"/>
+          <w:lang w:val="en-GB" w:eastAsia="en-US"/>
+          <w14:ligatures w14:val="standardContextual"/>
+        </w:rPr>
+      </w:pPr>
+      <w:r>
         <w:rPr>
           <w:rFonts w:ascii="ÜÈE" w:hAnsi="ÜÈE" w:cs="ÜÈE"/>
           <w:i/>
@@ -1012,37 +1084,49 @@
           <w:szCs w:val="22"/>
           <w:lang w:val="en-GB"/>
         </w:rPr>
-      </w:pPr>
-      <w:r>
-        <w:rPr>
-          <w:rFonts w:ascii="ÜÈE" w:hAnsi="ÜÈE" w:cs="ÜÈE"/>
-          <w:i/>
-          <w:iCs/>
-          <w:sz w:val="22"/>
-          <w:szCs w:val="22"/>
-          <w:lang w:val="en-GB"/>
+        <w:t>ANSWER</w:t>
+      </w:r>
+      <w:r>
+        <w:rPr>
+          <w:rFonts w:ascii="Calibri" w:eastAsiaTheme="minorHAnsi" w:hAnsi="Calibri" w:cs="Calibri"/>
+          <w:color w:val="000000"/>
+          <w:sz w:val="22"/>
+          <w:szCs w:val="22"/>
+          <w:lang w:val="en-GB" w:eastAsia="en-US"/>
+          <w14:ligatures w14:val="standardContextual"/>
+        </w:rPr>
+        <w:t xml:space="preserve">: </w:t>
+      </w:r>
+      <w:r>
+        <w:rPr>
+          <w:rFonts w:ascii="Calibri" w:eastAsiaTheme="minorHAnsi" w:hAnsi="Calibri" w:cs="Calibri"/>
+          <w:color w:val="000000"/>
+          <w:sz w:val="22"/>
+          <w:szCs w:val="22"/>
+          <w:lang w:val="en-GB" w:eastAsia="en-US"/>
+          <w14:ligatures w14:val="standardContextual"/>
         </w:rPr>
         <w:t xml:space="preserve">Multiple </w:t>
       </w:r>
       <w:r>
         <w:rPr>
-          <w:rFonts w:ascii="ÜÈE" w:hAnsi="ÜÈE" w:cs="ÜÈE"/>
-          <w:i/>
-          <w:iCs/>
-          <w:sz w:val="22"/>
-          <w:szCs w:val="22"/>
-          <w:lang w:val="en-GB"/>
+          <w:rFonts w:ascii="Calibri" w:eastAsiaTheme="minorHAnsi" w:hAnsi="Calibri" w:cs="Calibri"/>
+          <w:color w:val="000000"/>
+          <w:sz w:val="22"/>
+          <w:szCs w:val="22"/>
+          <w:lang w:val="en-GB" w:eastAsia="en-US"/>
+          <w14:ligatures w14:val="standardContextual"/>
         </w:rPr>
         <w:t xml:space="preserve">Linear Regression model </w:t>
       </w:r>
       <w:r>
         <w:rPr>
-          <w:rFonts w:ascii="ÜÈE" w:hAnsi="ÜÈE" w:cs="ÜÈE"/>
-          <w:i/>
-          <w:iCs/>
-          <w:sz w:val="22"/>
-          <w:szCs w:val="22"/>
-          <w:lang w:val="en-GB"/>
+          <w:rFonts w:ascii="Calibri" w:eastAsiaTheme="minorHAnsi" w:hAnsi="Calibri" w:cs="Calibri"/>
+          <w:color w:val="000000"/>
+          <w:sz w:val="22"/>
+          <w:szCs w:val="22"/>
+          <w:lang w:val="en-GB" w:eastAsia="en-US"/>
+          <w14:ligatures w14:val="standardContextual"/>
         </w:rPr>
         <w:t>assumptions</w:t>
       </w:r>
@@ -1057,25 +1141,24 @@
         <w:autoSpaceDE w:val="0"/>
         <w:autoSpaceDN w:val="0"/>
         <w:adjustRightInd w:val="0"/>
-        <w:rPr>
-          <w:rFonts w:ascii="ÜÈE" w:hAnsi="ÜÈE" w:cs="ÜÈE"/>
-          <w:i/>
-          <w:iCs/>
-          <w:kern w:val="0"/>
-          <w:sz w:val="22"/>
-          <w:szCs w:val="22"/>
-          <w:lang w:val="en-GB"/>
-        </w:rPr>
-      </w:pPr>
-      <w:r>
-        <w:rPr>
-          <w:rFonts w:ascii="ÜÈE" w:hAnsi="ÜÈE" w:cs="ÜÈE"/>
-          <w:i/>
-          <w:iCs/>
-          <w:kern w:val="0"/>
-          <w:sz w:val="22"/>
-          <w:szCs w:val="22"/>
-          <w:lang w:val="en-GB"/>
+        <w:jc w:val="both"/>
+        <w:rPr>
+          <w:rFonts w:ascii="Calibri" w:eastAsiaTheme="minorHAnsi" w:hAnsi="Calibri" w:cs="Calibri"/>
+          <w:color w:val="000000"/>
+          <w:sz w:val="22"/>
+          <w:szCs w:val="22"/>
+          <w:lang w:val="en-GB" w:eastAsia="en-US"/>
+          <w14:ligatures w14:val="standardContextual"/>
+        </w:rPr>
+      </w:pPr>
+      <w:r>
+        <w:rPr>
+          <w:rFonts w:ascii="Calibri" w:eastAsiaTheme="minorHAnsi" w:hAnsi="Calibri" w:cs="Calibri"/>
+          <w:color w:val="000000"/>
+          <w:sz w:val="22"/>
+          <w:szCs w:val="22"/>
+          <w:lang w:val="en-GB" w:eastAsia="en-US"/>
+          <w14:ligatures w14:val="standardContextual"/>
         </w:rPr>
         <w:t>X and Y should have linear relationship</w:t>
       </w:r>
@@ -1090,25 +1173,24 @@
         <w:autoSpaceDE w:val="0"/>
         <w:autoSpaceDN w:val="0"/>
         <w:adjustRightInd w:val="0"/>
-        <w:rPr>
-          <w:rFonts w:ascii="ÜÈE" w:hAnsi="ÜÈE" w:cs="ÜÈE"/>
-          <w:i/>
-          <w:iCs/>
-          <w:kern w:val="0"/>
-          <w:sz w:val="22"/>
-          <w:szCs w:val="22"/>
-          <w:lang w:val="en-GB"/>
-        </w:rPr>
-      </w:pPr>
-      <w:r>
-        <w:rPr>
-          <w:rFonts w:ascii="ÜÈE" w:hAnsi="ÜÈE" w:cs="ÜÈE"/>
-          <w:i/>
-          <w:iCs/>
-          <w:kern w:val="0"/>
-          <w:sz w:val="22"/>
-          <w:szCs w:val="22"/>
-          <w:lang w:val="en-GB"/>
+        <w:jc w:val="both"/>
+        <w:rPr>
+          <w:rFonts w:ascii="Calibri" w:eastAsiaTheme="minorHAnsi" w:hAnsi="Calibri" w:cs="Calibri"/>
+          <w:color w:val="000000"/>
+          <w:sz w:val="22"/>
+          <w:szCs w:val="22"/>
+          <w:lang w:val="en-GB" w:eastAsia="en-US"/>
+          <w14:ligatures w14:val="standardContextual"/>
+        </w:rPr>
+      </w:pPr>
+      <w:r>
+        <w:rPr>
+          <w:rFonts w:ascii="Calibri" w:eastAsiaTheme="minorHAnsi" w:hAnsi="Calibri" w:cs="Calibri"/>
+          <w:color w:val="000000"/>
+          <w:sz w:val="22"/>
+          <w:szCs w:val="22"/>
+          <w:lang w:val="en-GB" w:eastAsia="en-US"/>
+          <w14:ligatures w14:val="standardContextual"/>
         </w:rPr>
         <w:t>All independent variables should not be correlated with each other</w:t>
       </w:r>
@@ -1123,47 +1205,48 @@
         <w:autoSpaceDE w:val="0"/>
         <w:autoSpaceDN w:val="0"/>
         <w:adjustRightInd w:val="0"/>
-        <w:rPr>
-          <w:rFonts w:ascii="ÜÈE" w:hAnsi="ÜÈE" w:cs="ÜÈE"/>
-          <w:i/>
-          <w:iCs/>
-          <w:kern w:val="0"/>
-          <w:sz w:val="22"/>
-          <w:szCs w:val="22"/>
-          <w:lang w:val="en-GB"/>
-        </w:rPr>
-      </w:pPr>
-      <w:r>
-        <w:rPr>
-          <w:rFonts w:ascii="ÜÈE" w:hAnsi="ÜÈE" w:cs="ÜÈE"/>
-          <w:i/>
-          <w:iCs/>
-          <w:kern w:val="0"/>
-          <w:sz w:val="22"/>
-          <w:szCs w:val="22"/>
-          <w:lang w:val="en-GB"/>
+        <w:jc w:val="both"/>
+        <w:rPr>
+          <w:rFonts w:ascii="Calibri" w:eastAsiaTheme="minorHAnsi" w:hAnsi="Calibri" w:cs="Calibri"/>
+          <w:color w:val="000000"/>
+          <w:sz w:val="22"/>
+          <w:szCs w:val="22"/>
+          <w:lang w:val="en-GB" w:eastAsia="en-US"/>
+          <w14:ligatures w14:val="standardContextual"/>
+        </w:rPr>
+      </w:pPr>
+      <w:r>
+        <w:rPr>
+          <w:rFonts w:ascii="Calibri" w:eastAsiaTheme="minorHAnsi" w:hAnsi="Calibri" w:cs="Calibri"/>
+          <w:color w:val="000000"/>
+          <w:sz w:val="22"/>
+          <w:szCs w:val="22"/>
+          <w:lang w:val="en-GB" w:eastAsia="en-US"/>
+          <w14:ligatures w14:val="standardContextual"/>
         </w:rPr>
         <w:t>E</w:t>
       </w:r>
       <w:proofErr w:type="spellStart"/>
       <w:r>
         <w:rPr>
-          <w:rFonts w:ascii="ÜÈE" w:hAnsi="ÜÈE" w:cs="ÜÈE"/>
-          <w:i/>
-          <w:iCs/>
-          <w:sz w:val="22"/>
-          <w:szCs w:val="22"/>
+          <w:rFonts w:ascii="Calibri" w:eastAsiaTheme="minorHAnsi" w:hAnsi="Calibri" w:cs="Calibri"/>
+          <w:color w:val="000000"/>
+          <w:sz w:val="22"/>
+          <w:szCs w:val="22"/>
+          <w:lang w:val="en-GB" w:eastAsia="en-US"/>
+          <w14:ligatures w14:val="standardContextual"/>
         </w:rPr>
         <w:t>rror</w:t>
       </w:r>
       <w:proofErr w:type="spellEnd"/>
       <w:r>
         <w:rPr>
-          <w:rFonts w:ascii="ÜÈE" w:hAnsi="ÜÈE" w:cs="ÜÈE"/>
-          <w:i/>
-          <w:iCs/>
-          <w:sz w:val="22"/>
-          <w:szCs w:val="22"/>
+          <w:rFonts w:ascii="Calibri" w:eastAsiaTheme="minorHAnsi" w:hAnsi="Calibri" w:cs="Calibri"/>
+          <w:color w:val="000000"/>
+          <w:sz w:val="22"/>
+          <w:szCs w:val="22"/>
+          <w:lang w:val="en-GB" w:eastAsia="en-US"/>
+          <w14:ligatures w14:val="standardContextual"/>
         </w:rPr>
         <w:t xml:space="preserve"> terms should be normally distributed with mean at 0</w:t>
       </w:r>
@@ -1178,57 +1261,59 @@
         <w:autoSpaceDE w:val="0"/>
         <w:autoSpaceDN w:val="0"/>
         <w:adjustRightInd w:val="0"/>
-        <w:rPr>
-          <w:rFonts w:ascii="ÜÈE" w:hAnsi="ÜÈE" w:cs="ÜÈE"/>
-          <w:i/>
-          <w:iCs/>
-          <w:kern w:val="0"/>
-          <w:sz w:val="22"/>
-          <w:szCs w:val="22"/>
-          <w:lang w:val="en-GB"/>
-        </w:rPr>
-      </w:pPr>
-      <w:r>
-        <w:rPr>
-          <w:rFonts w:ascii="ÜÈE" w:hAnsi="ÜÈE" w:cs="ÜÈE"/>
-          <w:i/>
-          <w:iCs/>
-          <w:kern w:val="0"/>
-          <w:sz w:val="22"/>
-          <w:szCs w:val="22"/>
-          <w:lang w:val="en-GB"/>
+        <w:jc w:val="both"/>
+        <w:rPr>
+          <w:rFonts w:ascii="Calibri" w:eastAsiaTheme="minorHAnsi" w:hAnsi="Calibri" w:cs="Calibri"/>
+          <w:color w:val="000000"/>
+          <w:sz w:val="22"/>
+          <w:szCs w:val="22"/>
+          <w:lang w:val="en-GB" w:eastAsia="en-US"/>
+          <w14:ligatures w14:val="standardContextual"/>
+        </w:rPr>
+      </w:pPr>
+      <w:r>
+        <w:rPr>
+          <w:rFonts w:ascii="Calibri" w:eastAsiaTheme="minorHAnsi" w:hAnsi="Calibri" w:cs="Calibri"/>
+          <w:color w:val="000000"/>
+          <w:sz w:val="22"/>
+          <w:szCs w:val="22"/>
+          <w:lang w:val="en-GB" w:eastAsia="en-US"/>
+          <w14:ligatures w14:val="standardContextual"/>
         </w:rPr>
         <w:t>E</w:t>
       </w:r>
       <w:proofErr w:type="spellStart"/>
       <w:r>
         <w:rPr>
-          <w:rFonts w:ascii="ÜÈE" w:hAnsi="ÜÈE" w:cs="ÜÈE"/>
-          <w:i/>
-          <w:iCs/>
-          <w:sz w:val="22"/>
-          <w:szCs w:val="22"/>
+          <w:rFonts w:ascii="Calibri" w:eastAsiaTheme="minorHAnsi" w:hAnsi="Calibri" w:cs="Calibri"/>
+          <w:color w:val="000000"/>
+          <w:sz w:val="22"/>
+          <w:szCs w:val="22"/>
+          <w:lang w:val="en-GB" w:eastAsia="en-US"/>
+          <w14:ligatures w14:val="standardContextual"/>
         </w:rPr>
         <w:t>rror</w:t>
       </w:r>
       <w:proofErr w:type="spellEnd"/>
       <w:r>
         <w:rPr>
-          <w:rFonts w:ascii="ÜÈE" w:hAnsi="ÜÈE" w:cs="ÜÈE"/>
-          <w:i/>
-          <w:iCs/>
-          <w:sz w:val="22"/>
-          <w:szCs w:val="22"/>
+          <w:rFonts w:ascii="Calibri" w:eastAsiaTheme="minorHAnsi" w:hAnsi="Calibri" w:cs="Calibri"/>
+          <w:color w:val="000000"/>
+          <w:sz w:val="22"/>
+          <w:szCs w:val="22"/>
+          <w:lang w:val="en-GB" w:eastAsia="en-US"/>
+          <w14:ligatures w14:val="standardContextual"/>
         </w:rPr>
         <w:t xml:space="preserve"> terms should </w:t>
       </w:r>
       <w:r>
         <w:rPr>
-          <w:rFonts w:ascii="ÜÈE" w:hAnsi="ÜÈE" w:cs="ÜÈE"/>
-          <w:i/>
-          <w:iCs/>
-          <w:sz w:val="22"/>
-          <w:szCs w:val="22"/>
+          <w:rFonts w:ascii="Calibri" w:eastAsiaTheme="minorHAnsi" w:hAnsi="Calibri" w:cs="Calibri"/>
+          <w:color w:val="000000"/>
+          <w:sz w:val="22"/>
+          <w:szCs w:val="22"/>
+          <w:lang w:val="en-GB" w:eastAsia="en-US"/>
+          <w14:ligatures w14:val="standardContextual"/>
         </w:rPr>
         <w:t>have constant variance</w:t>
       </w:r>
@@ -1239,11 +1324,11 @@
         <w:autoSpaceDE w:val="0"/>
         <w:autoSpaceDN w:val="0"/>
         <w:adjustRightInd w:val="0"/>
+        <w:jc w:val="both"/>
         <w:rPr>
           <w:rFonts w:ascii="ÜÈE" w:hAnsi="ÜÈE" w:cs="ÜÈE"/>
           <w:i/>
           <w:iCs/>
-          <w:kern w:val="0"/>
           <w:sz w:val="22"/>
           <w:szCs w:val="22"/>
           <w:lang w:val="en-GB"/>
@@ -1255,34 +1340,35 @@
         <w:autoSpaceDE w:val="0"/>
         <w:autoSpaceDN w:val="0"/>
         <w:adjustRightInd w:val="0"/>
-        <w:rPr>
-          <w:rFonts w:ascii="ÜÈE" w:hAnsi="ÜÈE" w:cs="ÜÈE"/>
-          <w:i/>
-          <w:iCs/>
-          <w:sz w:val="22"/>
-          <w:szCs w:val="22"/>
-          <w:lang w:val="en-GB"/>
-        </w:rPr>
-      </w:pPr>
-      <w:r>
-        <w:rPr>
-          <w:rFonts w:ascii="ÜÈE" w:hAnsi="ÜÈE" w:cs="ÜÈE"/>
-          <w:i/>
-          <w:iCs/>
-          <w:sz w:val="22"/>
-          <w:szCs w:val="22"/>
-          <w:lang w:val="en-GB"/>
+        <w:jc w:val="both"/>
+        <w:rPr>
+          <w:rFonts w:ascii="Calibri" w:eastAsiaTheme="minorHAnsi" w:hAnsi="Calibri" w:cs="Calibri"/>
+          <w:color w:val="000000"/>
+          <w:sz w:val="22"/>
+          <w:szCs w:val="22"/>
+          <w:lang w:val="en-GB" w:eastAsia="en-US"/>
+          <w14:ligatures w14:val="standardContextual"/>
+        </w:rPr>
+      </w:pPr>
+      <w:r>
+        <w:rPr>
+          <w:rFonts w:ascii="Calibri" w:eastAsiaTheme="minorHAnsi" w:hAnsi="Calibri" w:cs="Calibri"/>
+          <w:color w:val="000000"/>
+          <w:sz w:val="22"/>
+          <w:szCs w:val="22"/>
+          <w:lang w:val="en-GB" w:eastAsia="en-US"/>
+          <w14:ligatures w14:val="standardContextual"/>
         </w:rPr>
         <w:t>All independent variables should not be correlated with each other</w:t>
       </w:r>
       <w:r>
         <w:rPr>
-          <w:rFonts w:ascii="ÜÈE" w:hAnsi="ÜÈE" w:cs="ÜÈE"/>
-          <w:i/>
-          <w:iCs/>
-          <w:sz w:val="22"/>
-          <w:szCs w:val="22"/>
-          <w:lang w:val="en-GB"/>
+          <w:rFonts w:ascii="Calibri" w:eastAsiaTheme="minorHAnsi" w:hAnsi="Calibri" w:cs="Calibri"/>
+          <w:color w:val="000000"/>
+          <w:sz w:val="22"/>
+          <w:szCs w:val="22"/>
+          <w:lang w:val="en-GB" w:eastAsia="en-US"/>
+          <w14:ligatures w14:val="standardContextual"/>
         </w:rPr>
         <w:t>: This has been taken care by removing the variables with high VIF which signifies the correlation</w:t>
       </w:r>
@@ -1293,13 +1379,14 @@
         <w:autoSpaceDN w:val="0"/>
         <w:adjustRightInd w:val="0"/>
         <w:ind w:left="360"/>
-        <w:rPr>
-          <w:rFonts w:ascii="ÜÈE" w:hAnsi="ÜÈE" w:cs="ÜÈE"/>
-          <w:i/>
-          <w:iCs/>
-          <w:sz w:val="22"/>
-          <w:szCs w:val="22"/>
-          <w:lang w:val="en-GB"/>
+        <w:jc w:val="both"/>
+        <w:rPr>
+          <w:rFonts w:ascii="Calibri" w:eastAsiaTheme="minorHAnsi" w:hAnsi="Calibri" w:cs="Calibri"/>
+          <w:color w:val="000000"/>
+          <w:sz w:val="22"/>
+          <w:szCs w:val="22"/>
+          <w:lang w:val="en-GB" w:eastAsia="en-US"/>
+          <w14:ligatures w14:val="standardContextual"/>
         </w:rPr>
       </w:pPr>
     </w:p>
@@ -1307,19 +1394,14 @@
       <w:pPr>
         <w:pStyle w:val="Default"/>
         <w:spacing w:after="39"/>
-        <w:rPr>
-          <w:rFonts w:ascii="ÜÈE" w:hAnsi="ÜÈE" w:cs="ÜÈE"/>
-          <w:i/>
-          <w:iCs/>
-          <w:sz w:val="22"/>
-          <w:szCs w:val="22"/>
-        </w:rPr>
-      </w:pPr>
-      <w:r>
-        <w:rPr>
-          <w:rFonts w:ascii="ÜÈE" w:hAnsi="ÜÈE" w:cs="ÜÈE"/>
-          <w:i/>
-          <w:iCs/>
+        <w:jc w:val="both"/>
+        <w:rPr>
+          <w:sz w:val="22"/>
+          <w:szCs w:val="22"/>
+        </w:rPr>
+      </w:pPr>
+      <w:r>
+        <w:rPr>
           <w:sz w:val="22"/>
           <w:szCs w:val="22"/>
         </w:rPr>
@@ -1327,9 +1409,6 @@
       </w:r>
       <w:r>
         <w:rPr>
-          <w:rFonts w:ascii="ÜÈE" w:hAnsi="ÜÈE" w:cs="ÜÈE"/>
-          <w:i/>
-          <w:iCs/>
           <w:sz w:val="22"/>
           <w:szCs w:val="22"/>
         </w:rPr>
@@ -1337,9 +1416,6 @@
       </w:r>
       <w:r>
         <w:rPr>
-          <w:rFonts w:ascii="ÜÈE" w:hAnsi="ÜÈE" w:cs="ÜÈE"/>
-          <w:i/>
-          <w:iCs/>
           <w:sz w:val="22"/>
           <w:szCs w:val="22"/>
         </w:rPr>
@@ -1350,21 +1426,21 @@
       <w:pPr>
         <w:pStyle w:val="Default"/>
         <w:spacing w:after="39"/>
-        <w:rPr>
-          <w:sz w:val="22"/>
-          <w:szCs w:val="22"/>
-        </w:rPr>
-      </w:pPr>
-      <w:r>
-        <w:rPr>
-          <w:noProof/>
+        <w:jc w:val="both"/>
+        <w:rPr>
+          <w:sz w:val="22"/>
+          <w:szCs w:val="22"/>
+        </w:rPr>
+      </w:pPr>
+      <w:r>
+        <w:rPr>
           <w:sz w:val="22"/>
           <w:szCs w:val="22"/>
         </w:rPr>
         <w:drawing>
           <wp:inline distT="0" distB="0" distL="0" distR="0">
-            <wp:extent cx="4337001" cy="2922319"/>
-            <wp:effectExtent l="0" t="0" r="0" b="0"/>
+            <wp:extent cx="3695369" cy="2489981"/>
+            <wp:effectExtent l="0" t="0" r="635" b="0"/>
             <wp:docPr id="1335229820" name="Picture 5"/>
             <wp:cNvGraphicFramePr>
               <a:graphicFrameLocks xmlns:a="http://schemas.openxmlformats.org/drawingml/2006/main" noChangeAspect="1"/>
@@ -1391,7 +1467,7 @@
                   <pic:spPr>
                     <a:xfrm>
                       <a:off x="0" y="0"/>
-                      <a:ext cx="4364943" cy="2941146"/>
+                      <a:ext cx="3811080" cy="2567948"/>
                     </a:xfrm>
                     <a:prstGeom prst="rect">
                       <a:avLst/>
@@ -1407,17 +1483,29 @@
     <w:p>
       <w:pPr>
         <w:pStyle w:val="Default"/>
-        <w:rPr>
-          <w:sz w:val="22"/>
-          <w:szCs w:val="22"/>
-        </w:rPr>
-      </w:pPr>
-      <w:r>
-        <w:rPr>
-          <w:sz w:val="22"/>
-          <w:szCs w:val="22"/>
-        </w:rPr>
-        <w:t xml:space="preserve">Q </w:t>
+        <w:jc w:val="both"/>
+        <w:rPr>
+          <w:sz w:val="22"/>
+          <w:szCs w:val="22"/>
+        </w:rPr>
+      </w:pPr>
+    </w:p>
+    <w:p>
+      <w:pPr>
+        <w:pStyle w:val="Default"/>
+        <w:jc w:val="both"/>
+        <w:rPr>
+          <w:sz w:val="22"/>
+          <w:szCs w:val="22"/>
+        </w:rPr>
+      </w:pPr>
+      <w:r>
+        <w:rPr>
+          <w:sz w:val="22"/>
+          <w:szCs w:val="22"/>
+        </w:rPr>
+        <w:lastRenderedPageBreak/>
+        <w:t>Q</w:t>
       </w:r>
       <w:r>
         <w:rPr>
@@ -1430,17 +1518,17 @@
     <w:p>
       <w:pPr>
         <w:pStyle w:val="Default"/>
-        <w:rPr>
-          <w:sz w:val="22"/>
-          <w:szCs w:val="22"/>
-        </w:rPr>
-      </w:pPr>
-      <w:r>
-        <w:rPr>
-          <w:sz w:val="22"/>
-          <w:szCs w:val="22"/>
-        </w:rPr>
-        <w:lastRenderedPageBreak/>
+        <w:jc w:val="both"/>
+        <w:rPr>
+          <w:sz w:val="22"/>
+          <w:szCs w:val="22"/>
+        </w:rPr>
+      </w:pPr>
+      <w:r>
+        <w:rPr>
+          <w:sz w:val="22"/>
+          <w:szCs w:val="22"/>
+        </w:rPr>
         <w:t xml:space="preserve">ANSWER: </w:t>
       </w:r>
       <w:r>
@@ -1498,23 +1586,24 @@
                 <w:ilvl w:val="0"/>
                 <w:numId w:val="7"/>
               </w:numPr>
+              <w:jc w:val="both"/>
               <w:rPr>
-                <w:rFonts w:ascii="Calibri" w:hAnsi="Calibri" w:cs="Calibri"/>
+                <w:rFonts w:ascii="Calibri" w:eastAsiaTheme="minorHAnsi" w:hAnsi="Calibri" w:cs="Calibri"/>
                 <w:color w:val="000000"/>
-                <w:kern w:val="0"/>
                 <w:sz w:val="22"/>
                 <w:szCs w:val="22"/>
-                <w:lang w:val="en-GB"/>
+                <w:lang w:val="en-GB" w:eastAsia="en-US"/>
+                <w14:ligatures w14:val="standardContextual"/>
               </w:rPr>
             </w:pPr>
             <w:r>
               <w:rPr>
-                <w:rFonts w:ascii="Calibri" w:hAnsi="Calibri" w:cs="Calibri"/>
+                <w:rFonts w:ascii="Calibri" w:eastAsiaTheme="minorHAnsi" w:hAnsi="Calibri" w:cs="Calibri"/>
                 <w:color w:val="000000"/>
-                <w:kern w:val="0"/>
                 <w:sz w:val="22"/>
                 <w:szCs w:val="22"/>
-                <w:lang w:val="en-GB"/>
+                <w:lang w:val="en-GB" w:eastAsia="en-US"/>
+                <w14:ligatures w14:val="standardContextual"/>
               </w:rPr>
               <w:t>temp</w:t>
             </w:r>
@@ -1546,24 +1635,25 @@
                 <w:ilvl w:val="0"/>
                 <w:numId w:val="7"/>
               </w:numPr>
+              <w:jc w:val="both"/>
               <w:rPr>
-                <w:rFonts w:ascii="Calibri" w:hAnsi="Calibri" w:cs="Calibri"/>
+                <w:rFonts w:ascii="Calibri" w:eastAsiaTheme="minorHAnsi" w:hAnsi="Calibri" w:cs="Calibri"/>
                 <w:color w:val="000000"/>
-                <w:kern w:val="0"/>
                 <w:sz w:val="22"/>
                 <w:szCs w:val="22"/>
-                <w:lang w:val="en-GB"/>
+                <w:lang w:val="en-GB" w:eastAsia="en-US"/>
+                <w14:ligatures w14:val="standardContextual"/>
               </w:rPr>
             </w:pPr>
             <w:proofErr w:type="spellStart"/>
             <w:r>
               <w:rPr>
-                <w:rFonts w:ascii="Calibri" w:hAnsi="Calibri" w:cs="Calibri"/>
+                <w:rFonts w:ascii="Calibri" w:eastAsiaTheme="minorHAnsi" w:hAnsi="Calibri" w:cs="Calibri"/>
                 <w:color w:val="000000"/>
-                <w:kern w:val="0"/>
                 <w:sz w:val="22"/>
                 <w:szCs w:val="22"/>
-                <w:lang w:val="en-GB"/>
+                <w:lang w:val="en-GB" w:eastAsia="en-US"/>
+                <w14:ligatures w14:val="standardContextual"/>
               </w:rPr>
               <w:t>yr</w:t>
             </w:r>
@@ -1596,24 +1686,25 @@
                 <w:ilvl w:val="0"/>
                 <w:numId w:val="7"/>
               </w:numPr>
+              <w:jc w:val="both"/>
               <w:rPr>
-                <w:rFonts w:ascii="Calibri" w:hAnsi="Calibri" w:cs="Calibri"/>
+                <w:rFonts w:ascii="Calibri" w:eastAsiaTheme="minorHAnsi" w:hAnsi="Calibri" w:cs="Calibri"/>
                 <w:color w:val="000000"/>
-                <w:kern w:val="0"/>
                 <w:sz w:val="22"/>
                 <w:szCs w:val="22"/>
-                <w:lang w:val="en-GB"/>
+                <w:lang w:val="en-GB" w:eastAsia="en-US"/>
+                <w14:ligatures w14:val="standardContextual"/>
               </w:rPr>
             </w:pPr>
             <w:proofErr w:type="spellStart"/>
             <w:r>
               <w:rPr>
-                <w:rFonts w:ascii="Calibri" w:hAnsi="Calibri" w:cs="Calibri"/>
+                <w:rFonts w:ascii="Calibri" w:eastAsiaTheme="minorHAnsi" w:hAnsi="Calibri" w:cs="Calibri"/>
                 <w:color w:val="000000"/>
-                <w:kern w:val="0"/>
                 <w:sz w:val="22"/>
                 <w:szCs w:val="22"/>
-                <w:lang w:val="en-GB"/>
+                <w:lang w:val="en-GB" w:eastAsia="en-US"/>
+                <w14:ligatures w14:val="standardContextual"/>
               </w:rPr>
               <w:t>season_winter</w:t>
             </w:r>
@@ -1625,13 +1716,2662 @@
     <w:p>
       <w:pPr>
         <w:pStyle w:val="Default"/>
-        <w:rPr>
-          <w:sz w:val="22"/>
-          <w:szCs w:val="22"/>
-        </w:rPr>
-      </w:pPr>
-    </w:p>
-    <w:p/>
+        <w:jc w:val="both"/>
+        <w:rPr>
+          <w:sz w:val="22"/>
+          <w:szCs w:val="22"/>
+        </w:rPr>
+      </w:pPr>
+    </w:p>
+    <w:p>
+      <w:pPr>
+        <w:pStyle w:val="Default"/>
+        <w:jc w:val="both"/>
+        <w:rPr>
+          <w:sz w:val="22"/>
+          <w:szCs w:val="22"/>
+        </w:rPr>
+      </w:pPr>
+    </w:p>
+    <w:p>
+      <w:pPr>
+        <w:pStyle w:val="Default"/>
+        <w:jc w:val="both"/>
+        <w:rPr>
+          <w:b/>
+          <w:bCs/>
+          <w:sz w:val="22"/>
+          <w:szCs w:val="22"/>
+        </w:rPr>
+      </w:pPr>
+      <w:r>
+        <w:rPr>
+          <w:sz w:val="22"/>
+          <w:szCs w:val="22"/>
+        </w:rPr>
+        <w:t xml:space="preserve"> </w:t>
+      </w:r>
+      <w:r>
+        <w:rPr>
+          <w:b/>
+          <w:bCs/>
+          <w:sz w:val="22"/>
+          <w:szCs w:val="22"/>
+        </w:rPr>
+        <w:t xml:space="preserve">General subjective questions: </w:t>
+      </w:r>
+    </w:p>
+    <w:p>
+      <w:pPr>
+        <w:pStyle w:val="Default"/>
+        <w:jc w:val="both"/>
+        <w:rPr>
+          <w:b/>
+          <w:bCs/>
+          <w:sz w:val="22"/>
+          <w:szCs w:val="22"/>
+        </w:rPr>
+      </w:pPr>
+    </w:p>
+    <w:p>
+      <w:pPr>
+        <w:pStyle w:val="Default"/>
+        <w:spacing w:after="37"/>
+        <w:jc w:val="both"/>
+        <w:rPr>
+          <w:sz w:val="22"/>
+          <w:szCs w:val="22"/>
+        </w:rPr>
+      </w:pPr>
+      <w:r>
+        <w:rPr>
+          <w:sz w:val="22"/>
+          <w:szCs w:val="22"/>
+        </w:rPr>
+        <w:t xml:space="preserve">Q1. </w:t>
+      </w:r>
+      <w:r>
+        <w:rPr>
+          <w:sz w:val="22"/>
+          <w:szCs w:val="22"/>
+        </w:rPr>
+        <w:t xml:space="preserve">Explain the linear regression algorithm in detail. (4 marks) </w:t>
+      </w:r>
+    </w:p>
+    <w:p>
+      <w:pPr>
+        <w:pStyle w:val="Default"/>
+        <w:spacing w:after="37"/>
+        <w:jc w:val="both"/>
+        <w:rPr>
+          <w:sz w:val="22"/>
+          <w:szCs w:val="22"/>
+        </w:rPr>
+      </w:pPr>
+    </w:p>
+    <w:p>
+      <w:pPr>
+        <w:pStyle w:val="Default"/>
+        <w:spacing w:after="37"/>
+        <w:jc w:val="both"/>
+        <w:rPr>
+          <w:sz w:val="22"/>
+          <w:szCs w:val="22"/>
+        </w:rPr>
+      </w:pPr>
+      <w:r>
+        <w:rPr>
+          <w:sz w:val="22"/>
+          <w:szCs w:val="22"/>
+        </w:rPr>
+        <w:t xml:space="preserve">ANSWER: A liner regression </w:t>
+      </w:r>
+      <w:r>
+        <w:rPr>
+          <w:sz w:val="22"/>
+          <w:szCs w:val="22"/>
+        </w:rPr>
+        <w:t>is a type of supervised machine learning algorithm and it</w:t>
+      </w:r>
+      <w:r>
+        <w:rPr>
+          <w:sz w:val="22"/>
+          <w:szCs w:val="22"/>
+        </w:rPr>
+        <w:t xml:space="preserve"> attempts to explain the relationship between a dependent and an independent variable using a straight line.</w:t>
+      </w:r>
+      <w:r>
+        <w:rPr>
+          <w:sz w:val="22"/>
+          <w:szCs w:val="22"/>
+        </w:rPr>
+        <w:t xml:space="preserve"> </w:t>
+      </w:r>
+      <w:r>
+        <w:rPr>
+          <w:sz w:val="22"/>
+          <w:szCs w:val="22"/>
+        </w:rPr>
+        <w:t xml:space="preserve">The independent variable is also known as </w:t>
+      </w:r>
+      <w:r>
+        <w:rPr>
+          <w:sz w:val="22"/>
+          <w:szCs w:val="22"/>
+        </w:rPr>
+        <w:t>the predictor variable and the dependent variable is also known as the output variable.</w:t>
+      </w:r>
+      <w:r>
+        <w:rPr>
+          <w:sz w:val="22"/>
+          <w:szCs w:val="22"/>
+        </w:rPr>
+        <w:t xml:space="preserve"> </w:t>
+      </w:r>
+      <w:r>
+        <w:rPr>
+          <w:sz w:val="22"/>
+          <w:szCs w:val="22"/>
+        </w:rPr>
+        <w:t>The relation is usually a straight line that best fits the different data points as close as possible. </w:t>
+      </w:r>
+      <w:r>
+        <w:rPr>
+          <w:sz w:val="22"/>
+          <w:szCs w:val="22"/>
+        </w:rPr>
+        <w:t>The output is a numerical variable like sales, age etc.</w:t>
+      </w:r>
+    </w:p>
+    <w:p>
+      <w:pPr>
+        <w:pStyle w:val="Default"/>
+        <w:spacing w:after="37"/>
+        <w:jc w:val="both"/>
+        <w:rPr>
+          <w:sz w:val="22"/>
+          <w:szCs w:val="22"/>
+        </w:rPr>
+      </w:pPr>
+    </w:p>
+    <w:p>
+      <w:pPr>
+        <w:pStyle w:val="NormalWeb"/>
+        <w:spacing w:before="0" w:beforeAutospacing="0" w:after="375" w:afterAutospacing="0" w:line="390" w:lineRule="atLeast"/>
+        <w:jc w:val="both"/>
+        <w:rPr>
+          <w:rFonts w:ascii="Calibri" w:eastAsiaTheme="minorHAnsi" w:hAnsi="Calibri" w:cs="Calibri"/>
+          <w:color w:val="000000"/>
+          <w:sz w:val="22"/>
+          <w:szCs w:val="22"/>
+          <w:lang w:val="en-GB" w:eastAsia="en-US"/>
+          <w14:ligatures w14:val="standardContextual"/>
+        </w:rPr>
+      </w:pPr>
+      <w:r>
+        <w:rPr>
+          <w:rFonts w:ascii="Calibri" w:eastAsiaTheme="minorHAnsi" w:hAnsi="Calibri" w:cs="Calibri"/>
+          <w:color w:val="000000"/>
+          <w:sz w:val="22"/>
+          <w:szCs w:val="22"/>
+          <w:lang w:val="en-GB" w:eastAsia="en-US"/>
+          <w14:ligatures w14:val="standardContextual"/>
+        </w:rPr>
+        <w:t>y= β0+ β 1x+ ε </w:t>
+      </w:r>
+    </w:p>
+    <w:p>
+      <w:pPr>
+        <w:pStyle w:val="NormalWeb"/>
+        <w:spacing w:before="0" w:beforeAutospacing="0" w:after="375" w:afterAutospacing="0" w:line="390" w:lineRule="atLeast"/>
+        <w:jc w:val="both"/>
+        <w:rPr>
+          <w:rFonts w:ascii="Calibri" w:eastAsiaTheme="minorHAnsi" w:hAnsi="Calibri" w:cs="Calibri"/>
+          <w:color w:val="000000"/>
+          <w:sz w:val="22"/>
+          <w:szCs w:val="22"/>
+          <w:lang w:val="en-GB" w:eastAsia="en-US"/>
+          <w14:ligatures w14:val="standardContextual"/>
+        </w:rPr>
+      </w:pPr>
+      <w:r>
+        <w:rPr>
+          <w:rFonts w:ascii="Calibri" w:eastAsiaTheme="minorHAnsi" w:hAnsi="Calibri" w:cs="Calibri"/>
+          <w:color w:val="000000"/>
+          <w:sz w:val="22"/>
+          <w:szCs w:val="22"/>
+          <w:lang w:val="en-GB" w:eastAsia="en-US"/>
+          <w14:ligatures w14:val="standardContextual"/>
+        </w:rPr>
+        <w:t>Here, </w:t>
+      </w:r>
+    </w:p>
+    <w:p>
+      <w:pPr>
+        <w:numPr>
+          <w:ilvl w:val="0"/>
+          <w:numId w:val="9"/>
+        </w:numPr>
+        <w:spacing w:line="390" w:lineRule="atLeast"/>
+        <w:jc w:val="both"/>
+        <w:rPr>
+          <w:rFonts w:ascii="Calibri" w:eastAsiaTheme="minorHAnsi" w:hAnsi="Calibri" w:cs="Calibri"/>
+          <w:color w:val="000000"/>
+          <w:sz w:val="22"/>
+          <w:szCs w:val="22"/>
+          <w:lang w:val="en-GB" w:eastAsia="en-US"/>
+          <w14:ligatures w14:val="standardContextual"/>
+        </w:rPr>
+      </w:pPr>
+      <w:r>
+        <w:rPr>
+          <w:rFonts w:ascii="Calibri" w:eastAsiaTheme="minorHAnsi" w:hAnsi="Calibri" w:cs="Calibri"/>
+          <w:color w:val="000000"/>
+          <w:sz w:val="22"/>
+          <w:szCs w:val="22"/>
+          <w:lang w:val="en-GB" w:eastAsia="en-US"/>
+          <w14:ligatures w14:val="standardContextual"/>
+        </w:rPr>
+        <w:t>Y= Dependent Variable  </w:t>
+      </w:r>
+    </w:p>
+    <w:p>
+      <w:pPr>
+        <w:numPr>
+          <w:ilvl w:val="0"/>
+          <w:numId w:val="9"/>
+        </w:numPr>
+        <w:spacing w:line="390" w:lineRule="atLeast"/>
+        <w:jc w:val="both"/>
+        <w:rPr>
+          <w:rFonts w:ascii="Calibri" w:eastAsiaTheme="minorHAnsi" w:hAnsi="Calibri" w:cs="Calibri"/>
+          <w:color w:val="000000"/>
+          <w:sz w:val="22"/>
+          <w:szCs w:val="22"/>
+          <w:lang w:val="en-GB" w:eastAsia="en-US"/>
+          <w14:ligatures w14:val="standardContextual"/>
+        </w:rPr>
+      </w:pPr>
+      <w:r>
+        <w:rPr>
+          <w:rFonts w:ascii="Calibri" w:eastAsiaTheme="minorHAnsi" w:hAnsi="Calibri" w:cs="Calibri"/>
+          <w:color w:val="000000"/>
+          <w:sz w:val="22"/>
+          <w:szCs w:val="22"/>
+          <w:lang w:val="en-GB" w:eastAsia="en-US"/>
+          <w14:ligatures w14:val="standardContextual"/>
+        </w:rPr>
+        <w:t>X= Independent Variable  </w:t>
+      </w:r>
+    </w:p>
+    <w:p>
+      <w:pPr>
+        <w:numPr>
+          <w:ilvl w:val="0"/>
+          <w:numId w:val="9"/>
+        </w:numPr>
+        <w:spacing w:line="390" w:lineRule="atLeast"/>
+        <w:jc w:val="both"/>
+        <w:rPr>
+          <w:rFonts w:ascii="Calibri" w:eastAsiaTheme="minorHAnsi" w:hAnsi="Calibri" w:cs="Calibri"/>
+          <w:color w:val="000000"/>
+          <w:sz w:val="22"/>
+          <w:szCs w:val="22"/>
+          <w:lang w:val="en-GB" w:eastAsia="en-US"/>
+          <w14:ligatures w14:val="standardContextual"/>
+        </w:rPr>
+      </w:pPr>
+      <w:r>
+        <w:rPr>
+          <w:rFonts w:ascii="Calibri" w:eastAsiaTheme="minorHAnsi" w:hAnsi="Calibri" w:cs="Calibri"/>
+          <w:color w:val="000000"/>
+          <w:sz w:val="22"/>
+          <w:szCs w:val="22"/>
+          <w:lang w:val="en-GB" w:eastAsia="en-US"/>
+          <w14:ligatures w14:val="standardContextual"/>
+        </w:rPr>
+        <w:t>β 0= intercept of the line  </w:t>
+      </w:r>
+    </w:p>
+    <w:p>
+      <w:pPr>
+        <w:numPr>
+          <w:ilvl w:val="0"/>
+          <w:numId w:val="9"/>
+        </w:numPr>
+        <w:spacing w:line="390" w:lineRule="atLeast"/>
+        <w:jc w:val="both"/>
+        <w:rPr>
+          <w:rFonts w:ascii="Calibri" w:eastAsiaTheme="minorHAnsi" w:hAnsi="Calibri" w:cs="Calibri"/>
+          <w:color w:val="000000"/>
+          <w:sz w:val="22"/>
+          <w:szCs w:val="22"/>
+          <w:lang w:val="en-GB" w:eastAsia="en-US"/>
+          <w14:ligatures w14:val="standardContextual"/>
+        </w:rPr>
+      </w:pPr>
+      <w:r>
+        <w:rPr>
+          <w:rFonts w:ascii="Calibri" w:eastAsiaTheme="minorHAnsi" w:hAnsi="Calibri" w:cs="Calibri"/>
+          <w:color w:val="000000"/>
+          <w:sz w:val="22"/>
+          <w:szCs w:val="22"/>
+          <w:lang w:val="en-GB" w:eastAsia="en-US"/>
+          <w14:ligatures w14:val="standardContextual"/>
+        </w:rPr>
+        <w:t>β1 = Linear regression coefficient (slope of the line) </w:t>
+      </w:r>
+    </w:p>
+    <w:p>
+      <w:pPr>
+        <w:numPr>
+          <w:ilvl w:val="0"/>
+          <w:numId w:val="9"/>
+        </w:numPr>
+        <w:spacing w:line="390" w:lineRule="atLeast"/>
+        <w:jc w:val="both"/>
+        <w:rPr>
+          <w:rFonts w:ascii="Calibri" w:eastAsiaTheme="minorHAnsi" w:hAnsi="Calibri" w:cs="Calibri"/>
+          <w:color w:val="000000"/>
+          <w:sz w:val="22"/>
+          <w:szCs w:val="22"/>
+          <w:lang w:val="en-GB" w:eastAsia="en-US"/>
+          <w14:ligatures w14:val="standardContextual"/>
+        </w:rPr>
+      </w:pPr>
+      <w:r>
+        <w:rPr>
+          <w:rFonts w:ascii="Calibri" w:eastAsiaTheme="minorHAnsi" w:hAnsi="Calibri" w:cs="Calibri"/>
+          <w:color w:val="000000"/>
+          <w:sz w:val="22"/>
+          <w:szCs w:val="22"/>
+          <w:lang w:val="en-GB" w:eastAsia="en-US"/>
+          <w14:ligatures w14:val="standardContextual"/>
+        </w:rPr>
+        <w:t>ε = random error </w:t>
+      </w:r>
+    </w:p>
+    <w:p>
+      <w:pPr>
+        <w:spacing w:line="390" w:lineRule="atLeast"/>
+        <w:ind w:left="720"/>
+        <w:jc w:val="both"/>
+        <w:rPr>
+          <w:rFonts w:ascii="Calibri" w:eastAsiaTheme="minorHAnsi" w:hAnsi="Calibri" w:cs="Calibri"/>
+          <w:color w:val="000000"/>
+          <w:sz w:val="22"/>
+          <w:szCs w:val="22"/>
+          <w:lang w:val="en-GB" w:eastAsia="en-US"/>
+          <w14:ligatures w14:val="standardContextual"/>
+        </w:rPr>
+      </w:pPr>
+    </w:p>
+    <w:p>
+      <w:pPr>
+        <w:spacing w:after="240"/>
+        <w:jc w:val="both"/>
+        <w:outlineLvl w:val="1"/>
+        <w:rPr>
+          <w:rFonts w:ascii="Calibri" w:eastAsiaTheme="minorHAnsi" w:hAnsi="Calibri" w:cs="Calibri"/>
+          <w:color w:val="000000"/>
+          <w:sz w:val="22"/>
+          <w:szCs w:val="22"/>
+          <w:lang w:val="en-GB" w:eastAsia="en-US"/>
+          <w14:ligatures w14:val="standardContextual"/>
+        </w:rPr>
+      </w:pPr>
+      <w:r>
+        <w:rPr>
+          <w:rFonts w:ascii="Calibri" w:eastAsiaTheme="minorHAnsi" w:hAnsi="Calibri" w:cs="Calibri"/>
+          <w:color w:val="000000"/>
+          <w:sz w:val="22"/>
+          <w:szCs w:val="22"/>
+          <w:lang w:val="en-GB" w:eastAsia="en-US"/>
+          <w14:ligatures w14:val="standardContextual"/>
+        </w:rPr>
+        <w:t>Types of Linear Regression</w:t>
+      </w:r>
+    </w:p>
+    <w:p>
+      <w:pPr>
+        <w:spacing w:after="240"/>
+        <w:jc w:val="both"/>
+        <w:outlineLvl w:val="1"/>
+        <w:rPr>
+          <w:rFonts w:ascii="Calibri" w:eastAsiaTheme="minorHAnsi" w:hAnsi="Calibri" w:cs="Calibri"/>
+          <w:color w:val="000000"/>
+          <w:sz w:val="22"/>
+          <w:szCs w:val="22"/>
+          <w:lang w:val="en-GB" w:eastAsia="en-US"/>
+          <w14:ligatures w14:val="standardContextual"/>
+        </w:rPr>
+      </w:pPr>
+      <w:r>
+        <w:rPr>
+          <w:rFonts w:ascii="Calibri" w:eastAsiaTheme="minorHAnsi" w:hAnsi="Calibri" w:cs="Calibri"/>
+          <w:color w:val="000000"/>
+          <w:sz w:val="22"/>
+          <w:szCs w:val="22"/>
+          <w:lang w:val="en-GB" w:eastAsia="en-US"/>
+          <w14:ligatures w14:val="standardContextual"/>
+        </w:rPr>
+        <w:t>Linear Regression can be broadly classified into two types of algorithms: </w:t>
+      </w:r>
+    </w:p>
+    <w:p>
+      <w:pPr>
+        <w:spacing w:after="225"/>
+        <w:jc w:val="both"/>
+        <w:outlineLvl w:val="2"/>
+        <w:rPr>
+          <w:rFonts w:ascii="Calibri" w:eastAsiaTheme="minorHAnsi" w:hAnsi="Calibri" w:cs="Calibri"/>
+          <w:color w:val="000000"/>
+          <w:sz w:val="22"/>
+          <w:szCs w:val="22"/>
+          <w:lang w:val="en-GB" w:eastAsia="en-US"/>
+          <w14:ligatures w14:val="standardContextual"/>
+        </w:rPr>
+      </w:pPr>
+      <w:r>
+        <w:rPr>
+          <w:rFonts w:ascii="Calibri" w:eastAsiaTheme="minorHAnsi" w:hAnsi="Calibri" w:cs="Calibri"/>
+          <w:color w:val="000000"/>
+          <w:sz w:val="22"/>
+          <w:szCs w:val="22"/>
+          <w:lang w:val="en-GB" w:eastAsia="en-US"/>
+          <w14:ligatures w14:val="standardContextual"/>
+        </w:rPr>
+        <w:t xml:space="preserve">1. </w:t>
+      </w:r>
+      <w:r>
+        <w:rPr>
+          <w:rFonts w:ascii="Calibri" w:eastAsiaTheme="minorHAnsi" w:hAnsi="Calibri" w:cs="Calibri"/>
+          <w:color w:val="000000"/>
+          <w:sz w:val="22"/>
+          <w:szCs w:val="22"/>
+          <w:lang w:val="en-GB" w:eastAsia="en-US"/>
+          <w14:ligatures w14:val="standardContextual"/>
+        </w:rPr>
+        <w:t>Simple Linear Regression</w:t>
+      </w:r>
+    </w:p>
+    <w:p>
+      <w:pPr>
+        <w:pStyle w:val="ListParagraph"/>
+        <w:spacing w:after="375"/>
+        <w:jc w:val="both"/>
+        <w:rPr>
+          <w:rFonts w:ascii="Calibri" w:eastAsiaTheme="minorHAnsi" w:hAnsi="Calibri" w:cs="Calibri"/>
+          <w:color w:val="000000"/>
+          <w:sz w:val="22"/>
+          <w:szCs w:val="22"/>
+          <w:lang w:val="en-GB" w:eastAsia="en-US"/>
+          <w14:ligatures w14:val="standardContextual"/>
+        </w:rPr>
+      </w:pPr>
+      <w:r>
+        <w:rPr>
+          <w:rFonts w:ascii="Calibri" w:eastAsiaTheme="minorHAnsi" w:hAnsi="Calibri" w:cs="Calibri"/>
+          <w:color w:val="000000"/>
+          <w:sz w:val="22"/>
+          <w:szCs w:val="22"/>
+          <w:lang w:val="en-GB" w:eastAsia="en-US"/>
+          <w14:ligatures w14:val="standardContextual"/>
+        </w:rPr>
+        <w:t>It has one independent and one dependent variable</w:t>
+      </w:r>
+    </w:p>
+    <w:p>
+      <w:pPr>
+        <w:pStyle w:val="ListParagraph"/>
+        <w:spacing w:after="375"/>
+        <w:jc w:val="both"/>
+        <w:rPr>
+          <w:rFonts w:ascii="Calibri" w:eastAsiaTheme="minorHAnsi" w:hAnsi="Calibri" w:cs="Calibri"/>
+          <w:color w:val="000000"/>
+          <w:sz w:val="22"/>
+          <w:szCs w:val="22"/>
+          <w:lang w:val="en-GB" w:eastAsia="en-US"/>
+          <w14:ligatures w14:val="standardContextual"/>
+        </w:rPr>
+      </w:pPr>
+      <w:r>
+        <w:rPr>
+          <w:rFonts w:ascii="Calibri" w:eastAsiaTheme="minorHAnsi" w:hAnsi="Calibri" w:cs="Calibri"/>
+          <w:color w:val="000000"/>
+          <w:sz w:val="22"/>
+          <w:szCs w:val="22"/>
+          <w:lang w:val="en-GB" w:eastAsia="en-US"/>
+          <w14:ligatures w14:val="standardContextual"/>
+        </w:rPr>
+        <w:t xml:space="preserve">Equation is of the form: y = </w:t>
+      </w:r>
+      <w:proofErr w:type="spellStart"/>
+      <w:r>
+        <w:rPr>
+          <w:rFonts w:ascii="Calibri" w:eastAsiaTheme="minorHAnsi" w:hAnsi="Calibri" w:cs="Calibri"/>
+          <w:color w:val="000000"/>
+          <w:sz w:val="22"/>
+          <w:szCs w:val="22"/>
+          <w:lang w:val="en-GB" w:eastAsia="en-US"/>
+          <w14:ligatures w14:val="standardContextual"/>
+        </w:rPr>
+        <w:t>mx+c</w:t>
+      </w:r>
+      <w:proofErr w:type="spellEnd"/>
+    </w:p>
+    <w:p>
+      <w:pPr>
+        <w:spacing w:after="225"/>
+        <w:jc w:val="both"/>
+        <w:outlineLvl w:val="2"/>
+        <w:rPr>
+          <w:rFonts w:ascii="Calibri" w:eastAsiaTheme="minorHAnsi" w:hAnsi="Calibri" w:cs="Calibri"/>
+          <w:color w:val="000000"/>
+          <w:sz w:val="22"/>
+          <w:szCs w:val="22"/>
+          <w:lang w:val="en-GB" w:eastAsia="en-US"/>
+          <w14:ligatures w14:val="standardContextual"/>
+        </w:rPr>
+      </w:pPr>
+      <w:r>
+        <w:rPr>
+          <w:rFonts w:ascii="Calibri" w:eastAsiaTheme="minorHAnsi" w:hAnsi="Calibri" w:cs="Calibri"/>
+          <w:color w:val="000000"/>
+          <w:sz w:val="22"/>
+          <w:szCs w:val="22"/>
+          <w:lang w:val="en-GB" w:eastAsia="en-US"/>
+          <w14:ligatures w14:val="standardContextual"/>
+        </w:rPr>
+        <w:t xml:space="preserve">2. </w:t>
+      </w:r>
+      <w:r>
+        <w:rPr>
+          <w:rFonts w:ascii="Calibri" w:eastAsiaTheme="minorHAnsi" w:hAnsi="Calibri" w:cs="Calibri"/>
+          <w:color w:val="000000"/>
+          <w:sz w:val="22"/>
+          <w:szCs w:val="22"/>
+          <w:lang w:val="en-GB" w:eastAsia="en-US"/>
+          <w14:ligatures w14:val="standardContextual"/>
+        </w:rPr>
+        <w:t>Multiple Linear Regression </w:t>
+      </w:r>
+    </w:p>
+    <w:p>
+      <w:pPr>
+        <w:pStyle w:val="ListParagraph"/>
+        <w:spacing w:after="375"/>
+        <w:jc w:val="both"/>
+        <w:rPr>
+          <w:rFonts w:ascii="Calibri" w:eastAsiaTheme="minorHAnsi" w:hAnsi="Calibri" w:cs="Calibri"/>
+          <w:color w:val="000000"/>
+          <w:sz w:val="22"/>
+          <w:szCs w:val="22"/>
+          <w:lang w:val="en-GB" w:eastAsia="en-US"/>
+          <w14:ligatures w14:val="standardContextual"/>
+        </w:rPr>
+      </w:pPr>
+      <w:r>
+        <w:rPr>
+          <w:rFonts w:ascii="Calibri" w:eastAsiaTheme="minorHAnsi" w:hAnsi="Calibri" w:cs="Calibri"/>
+          <w:color w:val="000000"/>
+          <w:sz w:val="22"/>
+          <w:szCs w:val="22"/>
+          <w:lang w:val="en-GB" w:eastAsia="en-US"/>
+          <w14:ligatures w14:val="standardContextual"/>
+        </w:rPr>
+        <w:t>When a number of independent variables more than one</w:t>
+      </w:r>
+    </w:p>
+    <w:p>
+      <w:pPr>
+        <w:pStyle w:val="ListParagraph"/>
+        <w:spacing w:after="375"/>
+        <w:jc w:val="both"/>
+        <w:rPr>
+          <w:rFonts w:ascii="Calibri" w:eastAsiaTheme="minorHAnsi" w:hAnsi="Calibri" w:cs="Calibri"/>
+          <w:color w:val="000000"/>
+          <w:sz w:val="22"/>
+          <w:szCs w:val="22"/>
+          <w:lang w:val="en-GB" w:eastAsia="en-US"/>
+          <w14:ligatures w14:val="standardContextual"/>
+        </w:rPr>
+      </w:pPr>
+      <w:r>
+        <w:rPr>
+          <w:rFonts w:ascii="Calibri" w:eastAsiaTheme="minorHAnsi" w:hAnsi="Calibri" w:cs="Calibri"/>
+          <w:color w:val="000000"/>
+          <w:sz w:val="22"/>
+          <w:szCs w:val="22"/>
+          <w:lang w:val="en-GB" w:eastAsia="en-US"/>
+          <w14:ligatures w14:val="standardContextual"/>
+        </w:rPr>
+        <w:t xml:space="preserve">Equation is of the form: </w:t>
+      </w:r>
+      <w:r>
+        <w:rPr>
+          <w:rFonts w:ascii="Calibri" w:eastAsiaTheme="minorHAnsi" w:hAnsi="Calibri" w:cs="Calibri"/>
+          <w:color w:val="000000"/>
+          <w:sz w:val="22"/>
+          <w:szCs w:val="22"/>
+          <w:lang w:val="en-GB" w:eastAsia="en-US"/>
+          <w14:ligatures w14:val="standardContextual"/>
+        </w:rPr>
+        <w:t> y= c+m1x1+m2x2… </w:t>
+      </w:r>
+      <w:proofErr w:type="spellStart"/>
+      <w:r>
+        <w:rPr>
+          <w:rFonts w:ascii="Calibri" w:eastAsiaTheme="minorHAnsi" w:hAnsi="Calibri" w:cs="Calibri"/>
+          <w:color w:val="000000"/>
+          <w:sz w:val="22"/>
+          <w:szCs w:val="22"/>
+          <w:lang w:val="en-GB" w:eastAsia="en-US"/>
+          <w14:ligatures w14:val="standardContextual"/>
+        </w:rPr>
+        <w:t>mnxn</w:t>
+      </w:r>
+      <w:proofErr w:type="spellEnd"/>
+    </w:p>
+    <w:p>
+      <w:pPr>
+        <w:spacing w:after="375"/>
+        <w:jc w:val="both"/>
+        <w:rPr>
+          <w:rFonts w:ascii="Calibri" w:eastAsiaTheme="minorHAnsi" w:hAnsi="Calibri" w:cs="Calibri"/>
+          <w:color w:val="000000"/>
+          <w:sz w:val="22"/>
+          <w:szCs w:val="22"/>
+          <w:lang w:val="en-GB" w:eastAsia="en-US"/>
+          <w14:ligatures w14:val="standardContextual"/>
+        </w:rPr>
+      </w:pPr>
+      <w:r>
+        <w:rPr>
+          <w:rFonts w:ascii="Calibri" w:eastAsiaTheme="minorHAnsi" w:hAnsi="Calibri" w:cs="Calibri"/>
+          <w:color w:val="000000"/>
+          <w:sz w:val="22"/>
+          <w:szCs w:val="22"/>
+          <w:lang w:val="en-GB" w:eastAsia="en-US"/>
+          <w14:ligatures w14:val="standardContextual"/>
+        </w:rPr>
+        <w:lastRenderedPageBreak/>
+        <w:t xml:space="preserve">3. </w:t>
+      </w:r>
+      <w:r>
+        <w:rPr>
+          <w:rFonts w:ascii="Calibri" w:eastAsiaTheme="minorHAnsi" w:hAnsi="Calibri" w:cs="Calibri"/>
+          <w:color w:val="000000"/>
+          <w:sz w:val="22"/>
+          <w:szCs w:val="22"/>
+          <w:lang w:val="en-GB" w:eastAsia="en-US"/>
+          <w14:ligatures w14:val="standardContextual"/>
+        </w:rPr>
+        <w:t>Non-Linear Regression</w:t>
+      </w:r>
+    </w:p>
+    <w:p>
+      <w:pPr>
+        <w:pStyle w:val="ListParagraph"/>
+        <w:spacing w:after="375"/>
+        <w:jc w:val="both"/>
+        <w:rPr>
+          <w:rFonts w:ascii="Calibri" w:eastAsiaTheme="minorHAnsi" w:hAnsi="Calibri" w:cs="Calibri"/>
+          <w:color w:val="000000"/>
+          <w:sz w:val="22"/>
+          <w:szCs w:val="22"/>
+          <w:lang w:val="en-GB" w:eastAsia="en-US"/>
+          <w14:ligatures w14:val="standardContextual"/>
+        </w:rPr>
+      </w:pPr>
+      <w:r>
+        <w:rPr>
+          <w:rFonts w:ascii="Calibri" w:eastAsiaTheme="minorHAnsi" w:hAnsi="Calibri" w:cs="Calibri"/>
+          <w:color w:val="000000"/>
+          <w:sz w:val="22"/>
+          <w:szCs w:val="22"/>
+          <w:lang w:val="en-GB" w:eastAsia="en-US"/>
+          <w14:ligatures w14:val="standardContextual"/>
+        </w:rPr>
+        <w:t>When the best fitting line is not a straight line but a curve, it is referred to as Non-Linear Regression.   </w:t>
+      </w:r>
+    </w:p>
+    <w:p>
+      <w:pPr>
+        <w:pStyle w:val="Default"/>
+        <w:jc w:val="both"/>
+        <w:rPr>
+          <w:sz w:val="22"/>
+          <w:szCs w:val="22"/>
+        </w:rPr>
+      </w:pPr>
+      <w:r>
+        <w:rPr>
+          <w:sz w:val="22"/>
+          <w:szCs w:val="22"/>
+        </w:rPr>
+        <w:t>Q</w:t>
+      </w:r>
+      <w:r>
+        <w:rPr>
+          <w:sz w:val="22"/>
+          <w:szCs w:val="22"/>
+        </w:rPr>
+        <w:t xml:space="preserve">2. </w:t>
+      </w:r>
+      <w:r>
+        <w:rPr>
+          <w:sz w:val="22"/>
+          <w:szCs w:val="22"/>
+        </w:rPr>
+        <w:t xml:space="preserve">Explain the Anscombe’s quartet in detail. </w:t>
+      </w:r>
+      <w:r>
+        <w:rPr>
+          <w:sz w:val="22"/>
+          <w:szCs w:val="22"/>
+        </w:rPr>
+        <w:t xml:space="preserve">(3 marks) </w:t>
+      </w:r>
+    </w:p>
+    <w:p>
+      <w:pPr>
+        <w:pStyle w:val="Default"/>
+        <w:jc w:val="both"/>
+        <w:rPr>
+          <w:sz w:val="22"/>
+          <w:szCs w:val="22"/>
+        </w:rPr>
+      </w:pPr>
+    </w:p>
+    <w:p>
+      <w:pPr>
+        <w:pStyle w:val="Default"/>
+        <w:jc w:val="both"/>
+        <w:rPr>
+          <w:sz w:val="22"/>
+          <w:szCs w:val="22"/>
+        </w:rPr>
+      </w:pPr>
+      <w:r>
+        <w:rPr>
+          <w:sz w:val="22"/>
+          <w:szCs w:val="22"/>
+        </w:rPr>
+        <w:t>ANSWER: Anscombe’s quartet is used to explain the importance of Data visualisation. It contains a set of four dataset having identical descriptive analysis like mean, variance etc but showing very different trends when the data is plotted.</w:t>
+      </w:r>
+    </w:p>
+    <w:p>
+      <w:pPr>
+        <w:pStyle w:val="Default"/>
+        <w:jc w:val="both"/>
+        <w:rPr>
+          <w:sz w:val="22"/>
+          <w:szCs w:val="22"/>
+        </w:rPr>
+      </w:pPr>
+    </w:p>
+    <w:p>
+      <w:pPr>
+        <w:pStyle w:val="Default"/>
+        <w:jc w:val="both"/>
+        <w:rPr>
+          <w:sz w:val="22"/>
+          <w:szCs w:val="22"/>
+        </w:rPr>
+      </w:pPr>
+      <w:r>
+        <w:rPr>
+          <w:noProof/>
+          <w:sz w:val="22"/>
+          <w:szCs w:val="22"/>
+        </w:rPr>
+        <w:drawing>
+          <wp:inline distT="0" distB="0" distL="0" distR="0">
+            <wp:extent cx="1859397" cy="2187526"/>
+            <wp:effectExtent l="0" t="0" r="0" b="0"/>
+            <wp:docPr id="1873426421" name="Picture 6"/>
+            <wp:cNvGraphicFramePr>
+              <a:graphicFrameLocks xmlns:a="http://schemas.openxmlformats.org/drawingml/2006/main" noChangeAspect="1"/>
+            </wp:cNvGraphicFramePr>
+            <a:graphic xmlns:a="http://schemas.openxmlformats.org/drawingml/2006/main">
+              <a:graphicData uri="http://schemas.openxmlformats.org/drawingml/2006/picture">
+                <pic:pic xmlns:pic="http://schemas.openxmlformats.org/drawingml/2006/picture">
+                  <pic:nvPicPr>
+                    <pic:cNvPr id="1873426421" name="Picture 1873426421"/>
+                    <pic:cNvPicPr/>
+                  </pic:nvPicPr>
+                  <pic:blipFill>
+                    <a:blip r:embed="rId9" cstate="print">
+                      <a:extLst>
+                        <a:ext uri="{28A0092B-C50C-407E-A947-70E740481C1C}">
+                          <a14:useLocalDpi xmlns:a14="http://schemas.microsoft.com/office/drawing/2010/main" val="0"/>
+                        </a:ext>
+                      </a:extLst>
+                    </a:blip>
+                    <a:stretch>
+                      <a:fillRect/>
+                    </a:stretch>
+                  </pic:blipFill>
+                  <pic:spPr>
+                    <a:xfrm>
+                      <a:off x="0" y="0"/>
+                      <a:ext cx="1865776" cy="2195031"/>
+                    </a:xfrm>
+                    <a:prstGeom prst="rect">
+                      <a:avLst/>
+                    </a:prstGeom>
+                  </pic:spPr>
+                </pic:pic>
+              </a:graphicData>
+            </a:graphic>
+          </wp:inline>
+        </w:drawing>
+      </w:r>
+      <w:r>
+        <w:rPr>
+          <w:sz w:val="22"/>
+          <w:szCs w:val="22"/>
+        </w:rPr>
+        <w:t xml:space="preserve"> </w:t>
+      </w:r>
+    </w:p>
+    <w:p>
+      <w:pPr>
+        <w:pStyle w:val="Default"/>
+        <w:jc w:val="both"/>
+        <w:rPr>
+          <w:sz w:val="22"/>
+          <w:szCs w:val="22"/>
+        </w:rPr>
+      </w:pPr>
+    </w:p>
+    <w:p>
+      <w:pPr>
+        <w:pStyle w:val="Default"/>
+        <w:jc w:val="both"/>
+        <w:rPr>
+          <w:rFonts w:ascii="Times New Roman" w:hAnsi="Times New Roman" w:cs="Times New Roman"/>
+        </w:rPr>
+      </w:pPr>
+      <w:r>
+        <w:rPr>
+          <w:rFonts w:ascii="Times New Roman" w:hAnsi="Times New Roman" w:cs="Times New Roman"/>
+          <w:noProof/>
+        </w:rPr>
+        <w:drawing>
+          <wp:inline distT="0" distB="0" distL="0" distR="0">
+            <wp:extent cx="4944364" cy="3608363"/>
+            <wp:effectExtent l="0" t="0" r="0" b="0"/>
+            <wp:docPr id="1028761798" name="Picture 7"/>
+            <wp:cNvGraphicFramePr>
+              <a:graphicFrameLocks xmlns:a="http://schemas.openxmlformats.org/drawingml/2006/main" noChangeAspect="1"/>
+            </wp:cNvGraphicFramePr>
+            <a:graphic xmlns:a="http://schemas.openxmlformats.org/drawingml/2006/main">
+              <a:graphicData uri="http://schemas.openxmlformats.org/drawingml/2006/picture">
+                <pic:pic xmlns:pic="http://schemas.openxmlformats.org/drawingml/2006/picture">
+                  <pic:nvPicPr>
+                    <pic:cNvPr id="1028761798" name="Picture 1028761798"/>
+                    <pic:cNvPicPr/>
+                  </pic:nvPicPr>
+                  <pic:blipFill>
+                    <a:blip r:embed="rId10">
+                      <a:extLst>
+                        <a:ext uri="{28A0092B-C50C-407E-A947-70E740481C1C}">
+                          <a14:useLocalDpi xmlns:a14="http://schemas.microsoft.com/office/drawing/2010/main" val="0"/>
+                        </a:ext>
+                      </a:extLst>
+                    </a:blip>
+                    <a:stretch>
+                      <a:fillRect/>
+                    </a:stretch>
+                  </pic:blipFill>
+                  <pic:spPr>
+                    <a:xfrm>
+                      <a:off x="0" y="0"/>
+                      <a:ext cx="5056191" cy="3689974"/>
+                    </a:xfrm>
+                    <a:prstGeom prst="rect">
+                      <a:avLst/>
+                    </a:prstGeom>
+                  </pic:spPr>
+                </pic:pic>
+              </a:graphicData>
+            </a:graphic>
+          </wp:inline>
+        </w:drawing>
+      </w:r>
+    </w:p>
+    <w:p>
+      <w:pPr>
+        <w:pStyle w:val="Default"/>
+        <w:spacing w:after="37"/>
+        <w:jc w:val="both"/>
+        <w:rPr>
+          <w:sz w:val="22"/>
+          <w:szCs w:val="22"/>
+        </w:rPr>
+      </w:pPr>
+    </w:p>
+    <w:p>
+      <w:pPr>
+        <w:autoSpaceDE w:val="0"/>
+        <w:autoSpaceDN w:val="0"/>
+        <w:adjustRightInd w:val="0"/>
+        <w:jc w:val="both"/>
+        <w:rPr>
+          <w:rFonts w:asciiTheme="minorHAnsi" w:eastAsiaTheme="minorHAnsi" w:hAnsiTheme="minorHAnsi" w:cstheme="minorHAnsi"/>
+          <w:sz w:val="22"/>
+          <w:szCs w:val="22"/>
+          <w:lang w:val="en-GB" w:eastAsia="en-US"/>
+          <w14:ligatures w14:val="standardContextual"/>
+        </w:rPr>
+      </w:pPr>
+      <w:r>
+        <w:rPr>
+          <w:rFonts w:asciiTheme="minorHAnsi" w:eastAsiaTheme="minorHAnsi" w:hAnsiTheme="minorHAnsi" w:cstheme="minorHAnsi"/>
+          <w:sz w:val="22"/>
+          <w:szCs w:val="22"/>
+          <w:lang w:val="en-GB" w:eastAsia="en-US"/>
+          <w14:ligatures w14:val="standardContextual"/>
+        </w:rPr>
+        <w:lastRenderedPageBreak/>
+        <w:t xml:space="preserve">● </w:t>
+      </w:r>
+      <w:r>
+        <w:rPr>
+          <w:rFonts w:asciiTheme="minorHAnsi" w:eastAsiaTheme="minorHAnsi" w:hAnsiTheme="minorHAnsi" w:cstheme="minorHAnsi"/>
+          <w:sz w:val="22"/>
+          <w:szCs w:val="22"/>
+          <w:lang w:val="en-GB" w:eastAsia="en-US"/>
+          <w14:ligatures w14:val="standardContextual"/>
+        </w:rPr>
+        <w:t>1</w:t>
+      </w:r>
+      <w:r>
+        <w:rPr>
+          <w:rFonts w:asciiTheme="minorHAnsi" w:eastAsiaTheme="minorHAnsi" w:hAnsiTheme="minorHAnsi" w:cstheme="minorHAnsi"/>
+          <w:sz w:val="22"/>
+          <w:szCs w:val="22"/>
+          <w:lang w:val="en-GB" w:eastAsia="en-US"/>
+          <w14:ligatures w14:val="standardContextual"/>
+        </w:rPr>
+        <w:t xml:space="preserve">st data set fits linear regression model as </w:t>
+      </w:r>
+      <w:r>
+        <w:rPr>
+          <w:rFonts w:asciiTheme="minorHAnsi" w:eastAsiaTheme="minorHAnsi" w:hAnsiTheme="minorHAnsi" w:cstheme="minorHAnsi"/>
+          <w:sz w:val="22"/>
+          <w:szCs w:val="22"/>
+          <w:lang w:val="en-GB" w:eastAsia="en-US"/>
+          <w14:ligatures w14:val="standardContextual"/>
+        </w:rPr>
+        <w:t xml:space="preserve">there </w:t>
+      </w:r>
+      <w:r>
+        <w:rPr>
+          <w:rFonts w:asciiTheme="minorHAnsi" w:eastAsiaTheme="minorHAnsi" w:hAnsiTheme="minorHAnsi" w:cstheme="minorHAnsi"/>
+          <w:sz w:val="22"/>
+          <w:szCs w:val="22"/>
+          <w:lang w:val="en-GB" w:eastAsia="en-US"/>
+          <w14:ligatures w14:val="standardContextual"/>
+        </w:rPr>
+        <w:t>seems to be linear relationship</w:t>
+      </w:r>
+      <w:r>
+        <w:rPr>
+          <w:rFonts w:asciiTheme="minorHAnsi" w:eastAsiaTheme="minorHAnsi" w:hAnsiTheme="minorHAnsi" w:cstheme="minorHAnsi"/>
+          <w:sz w:val="22"/>
+          <w:szCs w:val="22"/>
+          <w:lang w:val="en-GB" w:eastAsia="en-US"/>
+          <w14:ligatures w14:val="standardContextual"/>
+        </w:rPr>
+        <w:t xml:space="preserve"> </w:t>
+      </w:r>
+      <w:r>
+        <w:rPr>
+          <w:rFonts w:asciiTheme="minorHAnsi" w:eastAsiaTheme="minorHAnsi" w:hAnsiTheme="minorHAnsi" w:cstheme="minorHAnsi"/>
+          <w:sz w:val="22"/>
+          <w:szCs w:val="22"/>
+          <w:lang w:val="en-GB" w:eastAsia="en-US"/>
+          <w14:ligatures w14:val="standardContextual"/>
+        </w:rPr>
+        <w:t>between X and y</w:t>
+      </w:r>
+    </w:p>
+    <w:p>
+      <w:pPr>
+        <w:autoSpaceDE w:val="0"/>
+        <w:autoSpaceDN w:val="0"/>
+        <w:adjustRightInd w:val="0"/>
+        <w:jc w:val="both"/>
+        <w:rPr>
+          <w:rFonts w:asciiTheme="minorHAnsi" w:eastAsiaTheme="minorHAnsi" w:hAnsiTheme="minorHAnsi" w:cstheme="minorHAnsi"/>
+          <w:sz w:val="22"/>
+          <w:szCs w:val="22"/>
+          <w:lang w:val="en-GB" w:eastAsia="en-US"/>
+          <w14:ligatures w14:val="standardContextual"/>
+        </w:rPr>
+      </w:pPr>
+      <w:r>
+        <w:rPr>
+          <w:rFonts w:asciiTheme="minorHAnsi" w:eastAsiaTheme="minorHAnsi" w:hAnsiTheme="minorHAnsi" w:cstheme="minorHAnsi"/>
+          <w:sz w:val="22"/>
+          <w:szCs w:val="22"/>
+          <w:lang w:val="en-GB" w:eastAsia="en-US"/>
+          <w14:ligatures w14:val="standardContextual"/>
+        </w:rPr>
+        <w:t xml:space="preserve">● 2nd data set does not show a linear relationship between X and </w:t>
+      </w:r>
+      <w:proofErr w:type="gramStart"/>
+      <w:r>
+        <w:rPr>
+          <w:rFonts w:asciiTheme="minorHAnsi" w:eastAsiaTheme="minorHAnsi" w:hAnsiTheme="minorHAnsi" w:cstheme="minorHAnsi"/>
+          <w:sz w:val="22"/>
+          <w:szCs w:val="22"/>
+          <w:lang w:val="en-GB" w:eastAsia="en-US"/>
+          <w14:ligatures w14:val="standardContextual"/>
+        </w:rPr>
+        <w:t>Y ,</w:t>
+      </w:r>
+      <w:proofErr w:type="gramEnd"/>
+      <w:r>
+        <w:rPr>
+          <w:rFonts w:asciiTheme="minorHAnsi" w:eastAsiaTheme="minorHAnsi" w:hAnsiTheme="minorHAnsi" w:cstheme="minorHAnsi"/>
+          <w:sz w:val="22"/>
+          <w:szCs w:val="22"/>
+          <w:lang w:val="en-GB" w:eastAsia="en-US"/>
+          <w14:ligatures w14:val="standardContextual"/>
+        </w:rPr>
+        <w:t xml:space="preserve"> which means</w:t>
+      </w:r>
+      <w:r>
+        <w:rPr>
+          <w:rFonts w:asciiTheme="minorHAnsi" w:eastAsiaTheme="minorHAnsi" w:hAnsiTheme="minorHAnsi" w:cstheme="minorHAnsi"/>
+          <w:sz w:val="22"/>
+          <w:szCs w:val="22"/>
+          <w:lang w:val="en-GB" w:eastAsia="en-US"/>
+          <w14:ligatures w14:val="standardContextual"/>
+        </w:rPr>
+        <w:t xml:space="preserve"> </w:t>
+      </w:r>
+      <w:r>
+        <w:rPr>
+          <w:rFonts w:asciiTheme="minorHAnsi" w:eastAsiaTheme="minorHAnsi" w:hAnsiTheme="minorHAnsi" w:cstheme="minorHAnsi"/>
+          <w:sz w:val="22"/>
+          <w:szCs w:val="22"/>
+          <w:lang w:val="en-GB" w:eastAsia="en-US"/>
+          <w14:ligatures w14:val="standardContextual"/>
+        </w:rPr>
+        <w:t>it does not fit the linear regression model.</w:t>
+      </w:r>
+    </w:p>
+    <w:p>
+      <w:pPr>
+        <w:autoSpaceDE w:val="0"/>
+        <w:autoSpaceDN w:val="0"/>
+        <w:adjustRightInd w:val="0"/>
+        <w:jc w:val="both"/>
+        <w:rPr>
+          <w:rFonts w:asciiTheme="minorHAnsi" w:eastAsiaTheme="minorHAnsi" w:hAnsiTheme="minorHAnsi" w:cstheme="minorHAnsi"/>
+          <w:sz w:val="22"/>
+          <w:szCs w:val="22"/>
+          <w:lang w:val="en-GB" w:eastAsia="en-US"/>
+          <w14:ligatures w14:val="standardContextual"/>
+        </w:rPr>
+      </w:pPr>
+      <w:r>
+        <w:rPr>
+          <w:rFonts w:asciiTheme="minorHAnsi" w:eastAsiaTheme="minorHAnsi" w:hAnsiTheme="minorHAnsi" w:cstheme="minorHAnsi"/>
+          <w:sz w:val="22"/>
+          <w:szCs w:val="22"/>
+          <w:lang w:val="en-GB" w:eastAsia="en-US"/>
+          <w14:ligatures w14:val="standardContextual"/>
+        </w:rPr>
+        <w:t>● 3rd data set shows some outliers present in the dataset which can’t be handled</w:t>
+      </w:r>
+      <w:r>
+        <w:rPr>
+          <w:rFonts w:asciiTheme="minorHAnsi" w:eastAsiaTheme="minorHAnsi" w:hAnsiTheme="minorHAnsi" w:cstheme="minorHAnsi"/>
+          <w:sz w:val="22"/>
+          <w:szCs w:val="22"/>
+          <w:lang w:val="en-GB" w:eastAsia="en-US"/>
+          <w14:ligatures w14:val="standardContextual"/>
+        </w:rPr>
+        <w:t xml:space="preserve"> </w:t>
+      </w:r>
+      <w:r>
+        <w:rPr>
+          <w:rFonts w:asciiTheme="minorHAnsi" w:eastAsiaTheme="minorHAnsi" w:hAnsiTheme="minorHAnsi" w:cstheme="minorHAnsi"/>
+          <w:sz w:val="22"/>
+          <w:szCs w:val="22"/>
+          <w:lang w:val="en-GB" w:eastAsia="en-US"/>
+          <w14:ligatures w14:val="standardContextual"/>
+        </w:rPr>
+        <w:t>by a linear regression model.</w:t>
+      </w:r>
+    </w:p>
+    <w:p>
+      <w:pPr>
+        <w:autoSpaceDE w:val="0"/>
+        <w:autoSpaceDN w:val="0"/>
+        <w:adjustRightInd w:val="0"/>
+        <w:jc w:val="both"/>
+        <w:rPr>
+          <w:rFonts w:asciiTheme="minorHAnsi" w:eastAsiaTheme="minorHAnsi" w:hAnsiTheme="minorHAnsi" w:cstheme="minorHAnsi"/>
+          <w:sz w:val="22"/>
+          <w:szCs w:val="22"/>
+          <w:lang w:val="en-GB" w:eastAsia="en-US"/>
+          <w14:ligatures w14:val="standardContextual"/>
+        </w:rPr>
+      </w:pPr>
+      <w:r>
+        <w:rPr>
+          <w:rFonts w:asciiTheme="minorHAnsi" w:eastAsiaTheme="minorHAnsi" w:hAnsiTheme="minorHAnsi" w:cstheme="minorHAnsi"/>
+          <w:sz w:val="22"/>
+          <w:szCs w:val="22"/>
+          <w:lang w:val="en-GB" w:eastAsia="en-US"/>
+          <w14:ligatures w14:val="standardContextual"/>
+        </w:rPr>
+        <w:t xml:space="preserve">● 4th data set </w:t>
+      </w:r>
+      <w:r>
+        <w:rPr>
+          <w:rFonts w:asciiTheme="minorHAnsi" w:eastAsiaTheme="minorHAnsi" w:hAnsiTheme="minorHAnsi" w:cstheme="minorHAnsi"/>
+          <w:sz w:val="22"/>
+          <w:szCs w:val="22"/>
+          <w:lang w:val="en-GB" w:eastAsia="en-US"/>
+          <w14:ligatures w14:val="standardContextual"/>
+        </w:rPr>
+        <w:t>shows some outliers present in the dataset which can’t be handled by a linear regression model.</w:t>
+      </w:r>
+    </w:p>
+    <w:p>
+      <w:pPr>
+        <w:autoSpaceDE w:val="0"/>
+        <w:autoSpaceDN w:val="0"/>
+        <w:adjustRightInd w:val="0"/>
+        <w:jc w:val="both"/>
+        <w:rPr>
+          <w:rFonts w:asciiTheme="minorHAnsi" w:eastAsiaTheme="minorHAnsi" w:hAnsiTheme="minorHAnsi" w:cstheme="minorHAnsi"/>
+          <w:sz w:val="22"/>
+          <w:szCs w:val="22"/>
+          <w:lang w:val="en-GB" w:eastAsia="en-US"/>
+          <w14:ligatures w14:val="standardContextual"/>
+        </w:rPr>
+      </w:pPr>
+    </w:p>
+    <w:p>
+      <w:pPr>
+        <w:autoSpaceDE w:val="0"/>
+        <w:autoSpaceDN w:val="0"/>
+        <w:adjustRightInd w:val="0"/>
+        <w:jc w:val="both"/>
+        <w:rPr>
+          <w:rFonts w:asciiTheme="minorHAnsi" w:eastAsiaTheme="minorHAnsi" w:hAnsiTheme="minorHAnsi" w:cstheme="minorHAnsi"/>
+          <w:sz w:val="22"/>
+          <w:szCs w:val="22"/>
+          <w:lang w:val="en-GB" w:eastAsia="en-US"/>
+          <w14:ligatures w14:val="standardContextual"/>
+        </w:rPr>
+      </w:pPr>
+      <w:r>
+        <w:rPr>
+          <w:rFonts w:asciiTheme="minorHAnsi" w:eastAsiaTheme="minorHAnsi" w:hAnsiTheme="minorHAnsi" w:cstheme="minorHAnsi"/>
+          <w:b/>
+          <w:bCs/>
+          <w:sz w:val="22"/>
+          <w:szCs w:val="22"/>
+          <w:lang w:val="en-GB" w:eastAsia="en-US"/>
+          <w14:ligatures w14:val="standardContextual"/>
+        </w:rPr>
+        <w:t>Conclusion</w:t>
+      </w:r>
+      <w:r>
+        <w:rPr>
+          <w:rFonts w:asciiTheme="minorHAnsi" w:eastAsiaTheme="minorHAnsi" w:hAnsiTheme="minorHAnsi" w:cstheme="minorHAnsi"/>
+          <w:sz w:val="22"/>
+          <w:szCs w:val="22"/>
+          <w:lang w:val="en-GB" w:eastAsia="en-US"/>
+          <w14:ligatures w14:val="standardContextual"/>
+        </w:rPr>
+        <w:t>: All the important features in the dataset must be visualised before applying any machine learning algorithm to create a good model.</w:t>
+      </w:r>
+    </w:p>
+    <w:p>
+      <w:pPr>
+        <w:autoSpaceDE w:val="0"/>
+        <w:autoSpaceDN w:val="0"/>
+        <w:adjustRightInd w:val="0"/>
+        <w:jc w:val="both"/>
+        <w:rPr>
+          <w:sz w:val="22"/>
+          <w:szCs w:val="22"/>
+        </w:rPr>
+      </w:pPr>
+    </w:p>
+    <w:p>
+      <w:pPr>
+        <w:pStyle w:val="Default"/>
+        <w:jc w:val="both"/>
+        <w:rPr>
+          <w:sz w:val="22"/>
+          <w:szCs w:val="22"/>
+        </w:rPr>
+      </w:pPr>
+      <w:r>
+        <w:rPr>
+          <w:sz w:val="22"/>
+          <w:szCs w:val="22"/>
+        </w:rPr>
+        <w:t>Q</w:t>
+      </w:r>
+      <w:r>
+        <w:rPr>
+          <w:sz w:val="22"/>
+          <w:szCs w:val="22"/>
+        </w:rPr>
+        <w:t xml:space="preserve">3. </w:t>
+      </w:r>
+      <w:r>
+        <w:rPr>
+          <w:sz w:val="22"/>
+          <w:szCs w:val="22"/>
+        </w:rPr>
+        <w:t xml:space="preserve">What is Pearson’s R? </w:t>
+      </w:r>
+      <w:r>
+        <w:rPr>
+          <w:sz w:val="22"/>
+          <w:szCs w:val="22"/>
+        </w:rPr>
+        <w:t>(</w:t>
+      </w:r>
+      <w:r>
+        <w:rPr>
+          <w:sz w:val="22"/>
+          <w:szCs w:val="22"/>
+        </w:rPr>
+        <w:t xml:space="preserve">3 marks) </w:t>
+      </w:r>
+    </w:p>
+    <w:p>
+      <w:pPr>
+        <w:pStyle w:val="Default"/>
+        <w:jc w:val="both"/>
+        <w:rPr>
+          <w:sz w:val="22"/>
+          <w:szCs w:val="22"/>
+        </w:rPr>
+      </w:pPr>
+      <w:r>
+        <w:rPr>
+          <w:sz w:val="22"/>
+          <w:szCs w:val="22"/>
+        </w:rPr>
+        <w:t xml:space="preserve">ANSWER: </w:t>
+      </w:r>
+      <w:r>
+        <w:rPr>
+          <w:sz w:val="22"/>
+          <w:szCs w:val="22"/>
+        </w:rPr>
+        <w:t>Pearson correlation coefficient (also known as Pearson’s r) is a most common way of measuring linear correlation. It varies between -1 and 1 and measures the strength of relationship between two variables.</w:t>
+      </w:r>
+    </w:p>
+    <w:p>
+      <w:pPr>
+        <w:pStyle w:val="Default"/>
+        <w:jc w:val="both"/>
+        <w:rPr>
+          <w:b/>
+          <w:bCs/>
+          <w:sz w:val="22"/>
+          <w:szCs w:val="22"/>
+        </w:rPr>
+      </w:pPr>
+      <w:r>
+        <w:rPr>
+          <w:b/>
+          <w:bCs/>
+          <w:noProof/>
+          <w:sz w:val="22"/>
+          <w:szCs w:val="22"/>
+        </w:rPr>
+        <w:drawing>
+          <wp:inline distT="0" distB="0" distL="0" distR="0">
+            <wp:extent cx="3468779" cy="2032147"/>
+            <wp:effectExtent l="0" t="0" r="0" b="0"/>
+            <wp:docPr id="1878787819" name="Picture 10"/>
+            <wp:cNvGraphicFramePr>
+              <a:graphicFrameLocks xmlns:a="http://schemas.openxmlformats.org/drawingml/2006/main" noChangeAspect="1"/>
+            </wp:cNvGraphicFramePr>
+            <a:graphic xmlns:a="http://schemas.openxmlformats.org/drawingml/2006/main">
+              <a:graphicData uri="http://schemas.openxmlformats.org/drawingml/2006/picture">
+                <pic:pic xmlns:pic="http://schemas.openxmlformats.org/drawingml/2006/picture">
+                  <pic:nvPicPr>
+                    <pic:cNvPr id="1878787819" name="Picture 1878787819"/>
+                    <pic:cNvPicPr/>
+                  </pic:nvPicPr>
+                  <pic:blipFill>
+                    <a:blip r:embed="rId11" cstate="print">
+                      <a:extLst>
+                        <a:ext uri="{28A0092B-C50C-407E-A947-70E740481C1C}">
+                          <a14:useLocalDpi xmlns:a14="http://schemas.microsoft.com/office/drawing/2010/main" val="0"/>
+                        </a:ext>
+                      </a:extLst>
+                    </a:blip>
+                    <a:stretch>
+                      <a:fillRect/>
+                    </a:stretch>
+                  </pic:blipFill>
+                  <pic:spPr>
+                    <a:xfrm>
+                      <a:off x="0" y="0"/>
+                      <a:ext cx="3503363" cy="2052408"/>
+                    </a:xfrm>
+                    <a:prstGeom prst="rect">
+                      <a:avLst/>
+                    </a:prstGeom>
+                  </pic:spPr>
+                </pic:pic>
+              </a:graphicData>
+            </a:graphic>
+          </wp:inline>
+        </w:drawing>
+      </w:r>
+    </w:p>
+    <w:p>
+      <w:pPr>
+        <w:pStyle w:val="Default"/>
+        <w:jc w:val="both"/>
+        <w:rPr>
+          <w:sz w:val="22"/>
+          <w:szCs w:val="22"/>
+        </w:rPr>
+      </w:pPr>
+    </w:p>
+    <w:p>
+      <w:pPr>
+        <w:pStyle w:val="Default"/>
+        <w:jc w:val="both"/>
+        <w:rPr>
+          <w:sz w:val="22"/>
+          <w:szCs w:val="22"/>
+        </w:rPr>
+      </w:pPr>
+    </w:p>
+    <w:tbl>
+      <w:tblPr>
+        <w:tblStyle w:val="TableGrid"/>
+        <w:tblW w:w="0" w:type="auto"/>
+        <w:tblLook w:val="04A0" w:firstRow="1" w:lastRow="0" w:firstColumn="1" w:lastColumn="0" w:noHBand="0" w:noVBand="1"/>
+      </w:tblPr>
+      <w:tblGrid>
+        <w:gridCol w:w="3122"/>
+        <w:gridCol w:w="3123"/>
+        <w:gridCol w:w="3123"/>
+      </w:tblGrid>
+      <w:tr>
+        <w:tc>
+          <w:tcPr>
+            <w:tcW w:w="3122" w:type="dxa"/>
+          </w:tcPr>
+          <w:p>
+            <w:pPr>
+              <w:pStyle w:val="Default"/>
+              <w:jc w:val="both"/>
+              <w:rPr>
+                <w:rFonts w:ascii="Times New Roman" w:hAnsi="Times New Roman" w:cs="Times New Roman"/>
+                <w:b/>
+                <w:bCs/>
+              </w:rPr>
+            </w:pPr>
+            <w:r>
+              <w:rPr>
+                <w:rFonts w:ascii="Times New Roman" w:hAnsi="Times New Roman" w:cs="Times New Roman"/>
+                <w:b/>
+                <w:bCs/>
+              </w:rPr>
+              <w:t>Pearson Coefficient Range</w:t>
+            </w:r>
+          </w:p>
+        </w:tc>
+        <w:tc>
+          <w:tcPr>
+            <w:tcW w:w="3123" w:type="dxa"/>
+          </w:tcPr>
+          <w:p>
+            <w:pPr>
+              <w:pStyle w:val="Default"/>
+              <w:jc w:val="both"/>
+              <w:rPr>
+                <w:rFonts w:ascii="Times New Roman" w:hAnsi="Times New Roman" w:cs="Times New Roman"/>
+                <w:b/>
+                <w:bCs/>
+              </w:rPr>
+            </w:pPr>
+            <w:r>
+              <w:rPr>
+                <w:rFonts w:ascii="Times New Roman" w:hAnsi="Times New Roman" w:cs="Times New Roman"/>
+                <w:b/>
+                <w:bCs/>
+              </w:rPr>
+              <w:t>Correlation Type</w:t>
+            </w:r>
+          </w:p>
+        </w:tc>
+        <w:tc>
+          <w:tcPr>
+            <w:tcW w:w="3123" w:type="dxa"/>
+          </w:tcPr>
+          <w:p>
+            <w:pPr>
+              <w:pStyle w:val="Default"/>
+              <w:jc w:val="both"/>
+              <w:rPr>
+                <w:rFonts w:ascii="Times New Roman" w:hAnsi="Times New Roman" w:cs="Times New Roman"/>
+                <w:b/>
+                <w:bCs/>
+              </w:rPr>
+            </w:pPr>
+            <w:r>
+              <w:rPr>
+                <w:rFonts w:ascii="Times New Roman" w:hAnsi="Times New Roman" w:cs="Times New Roman"/>
+                <w:b/>
+                <w:bCs/>
+              </w:rPr>
+              <w:t>Interpretation</w:t>
+            </w:r>
+          </w:p>
+        </w:tc>
+      </w:tr>
+      <w:tr>
+        <w:tc>
+          <w:tcPr>
+            <w:tcW w:w="3122" w:type="dxa"/>
+          </w:tcPr>
+          <w:p>
+            <w:pPr>
+              <w:pStyle w:val="Default"/>
+              <w:jc w:val="both"/>
+              <w:rPr>
+                <w:rFonts w:ascii="Times New Roman" w:hAnsi="Times New Roman" w:cs="Times New Roman"/>
+              </w:rPr>
+            </w:pPr>
+            <w:r>
+              <w:rPr>
+                <w:rFonts w:ascii="Times New Roman" w:hAnsi="Times New Roman" w:cs="Times New Roman"/>
+              </w:rPr>
+              <w:t xml:space="preserve">Between </w:t>
+            </w:r>
+            <w:r>
+              <w:rPr>
+                <w:rFonts w:ascii="Times New Roman" w:hAnsi="Times New Roman" w:cs="Times New Roman"/>
+              </w:rPr>
+              <w:t>0</w:t>
+            </w:r>
+            <w:r>
+              <w:rPr>
+                <w:rFonts w:ascii="Times New Roman" w:hAnsi="Times New Roman" w:cs="Times New Roman"/>
+              </w:rPr>
+              <w:t xml:space="preserve"> and </w:t>
+            </w:r>
+            <w:r>
+              <w:rPr>
+                <w:rFonts w:ascii="Times New Roman" w:hAnsi="Times New Roman" w:cs="Times New Roman"/>
+              </w:rPr>
+              <w:t>1</w:t>
+            </w:r>
+          </w:p>
+        </w:tc>
+        <w:tc>
+          <w:tcPr>
+            <w:tcW w:w="3123" w:type="dxa"/>
+          </w:tcPr>
+          <w:p>
+            <w:pPr>
+              <w:pStyle w:val="Default"/>
+              <w:jc w:val="both"/>
+              <w:rPr>
+                <w:rFonts w:ascii="Times New Roman" w:hAnsi="Times New Roman" w:cs="Times New Roman"/>
+              </w:rPr>
+            </w:pPr>
+            <w:r>
+              <w:rPr>
+                <w:rFonts w:ascii="Times New Roman" w:hAnsi="Times New Roman" w:cs="Times New Roman"/>
+              </w:rPr>
+              <w:t>Positive correlation</w:t>
+            </w:r>
+          </w:p>
+        </w:tc>
+        <w:tc>
+          <w:tcPr>
+            <w:tcW w:w="3123" w:type="dxa"/>
+          </w:tcPr>
+          <w:p>
+            <w:pPr>
+              <w:pStyle w:val="Default"/>
+              <w:jc w:val="both"/>
+              <w:rPr>
+                <w:rFonts w:ascii="Times New Roman" w:hAnsi="Times New Roman" w:cs="Times New Roman"/>
+              </w:rPr>
+            </w:pPr>
+            <w:r>
+              <w:rPr>
+                <w:rFonts w:ascii="Times New Roman" w:hAnsi="Times New Roman" w:cs="Times New Roman"/>
+              </w:rPr>
+              <w:t>When one variable increases, the other variable also increases and vice versa. Closer to 1 means higher correlation.</w:t>
+            </w:r>
+          </w:p>
+        </w:tc>
+      </w:tr>
+      <w:tr>
+        <w:tc>
+          <w:tcPr>
+            <w:tcW w:w="3122" w:type="dxa"/>
+          </w:tcPr>
+          <w:p>
+            <w:pPr>
+              <w:pStyle w:val="Default"/>
+              <w:jc w:val="both"/>
+              <w:rPr>
+                <w:rFonts w:ascii="Times New Roman" w:hAnsi="Times New Roman" w:cs="Times New Roman"/>
+              </w:rPr>
+            </w:pPr>
+            <w:r>
+              <w:rPr>
+                <w:rFonts w:ascii="Times New Roman" w:hAnsi="Times New Roman" w:cs="Times New Roman"/>
+              </w:rPr>
+              <w:t>0</w:t>
+            </w:r>
+          </w:p>
+        </w:tc>
+        <w:tc>
+          <w:tcPr>
+            <w:tcW w:w="3123" w:type="dxa"/>
+          </w:tcPr>
+          <w:p>
+            <w:pPr>
+              <w:pStyle w:val="Default"/>
+              <w:jc w:val="both"/>
+              <w:rPr>
+                <w:rFonts w:ascii="Times New Roman" w:hAnsi="Times New Roman" w:cs="Times New Roman"/>
+              </w:rPr>
+            </w:pPr>
+            <w:r>
+              <w:rPr>
+                <w:rFonts w:ascii="Times New Roman" w:hAnsi="Times New Roman" w:cs="Times New Roman"/>
+              </w:rPr>
+              <w:t>No correlation</w:t>
+            </w:r>
+          </w:p>
+        </w:tc>
+        <w:tc>
+          <w:tcPr>
+            <w:tcW w:w="3123" w:type="dxa"/>
+          </w:tcPr>
+          <w:p>
+            <w:pPr>
+              <w:pStyle w:val="Default"/>
+              <w:jc w:val="both"/>
+              <w:rPr>
+                <w:rFonts w:ascii="Times New Roman" w:hAnsi="Times New Roman" w:cs="Times New Roman"/>
+              </w:rPr>
+            </w:pPr>
+            <w:r>
+              <w:rPr>
+                <w:rFonts w:ascii="Times New Roman" w:hAnsi="Times New Roman" w:cs="Times New Roman"/>
+              </w:rPr>
+              <w:t>The variables are not related to one another</w:t>
+            </w:r>
+          </w:p>
+        </w:tc>
+      </w:tr>
+      <w:tr>
+        <w:tc>
+          <w:tcPr>
+            <w:tcW w:w="3122" w:type="dxa"/>
+          </w:tcPr>
+          <w:p>
+            <w:pPr>
+              <w:pStyle w:val="Default"/>
+              <w:jc w:val="both"/>
+              <w:rPr>
+                <w:rFonts w:ascii="Times New Roman" w:hAnsi="Times New Roman" w:cs="Times New Roman"/>
+              </w:rPr>
+            </w:pPr>
+            <w:r>
+              <w:rPr>
+                <w:rFonts w:ascii="Times New Roman" w:hAnsi="Times New Roman" w:cs="Times New Roman"/>
+              </w:rPr>
+              <w:t>Between -1 and 0</w:t>
+            </w:r>
+          </w:p>
+        </w:tc>
+        <w:tc>
+          <w:tcPr>
+            <w:tcW w:w="3123" w:type="dxa"/>
+          </w:tcPr>
+          <w:p>
+            <w:pPr>
+              <w:pStyle w:val="Default"/>
+              <w:jc w:val="both"/>
+              <w:rPr>
+                <w:rFonts w:ascii="Times New Roman" w:hAnsi="Times New Roman" w:cs="Times New Roman"/>
+              </w:rPr>
+            </w:pPr>
+            <w:r>
+              <w:rPr>
+                <w:rFonts w:ascii="Times New Roman" w:hAnsi="Times New Roman" w:cs="Times New Roman"/>
+              </w:rPr>
+              <w:t>Negative correlation</w:t>
+            </w:r>
+          </w:p>
+        </w:tc>
+        <w:tc>
+          <w:tcPr>
+            <w:tcW w:w="3123" w:type="dxa"/>
+          </w:tcPr>
+          <w:p>
+            <w:pPr>
+              <w:pStyle w:val="Default"/>
+              <w:jc w:val="both"/>
+              <w:rPr>
+                <w:rFonts w:ascii="Times New Roman" w:hAnsi="Times New Roman" w:cs="Times New Roman"/>
+              </w:rPr>
+            </w:pPr>
+            <w:r>
+              <w:rPr>
+                <w:rFonts w:ascii="Times New Roman" w:hAnsi="Times New Roman" w:cs="Times New Roman"/>
+              </w:rPr>
+              <w:t xml:space="preserve">When one variable increases, the other variable </w:t>
+            </w:r>
+            <w:r>
+              <w:rPr>
+                <w:rFonts w:ascii="Times New Roman" w:hAnsi="Times New Roman" w:cs="Times New Roman"/>
+              </w:rPr>
+              <w:t>decreases</w:t>
+            </w:r>
+            <w:r>
+              <w:rPr>
+                <w:rFonts w:ascii="Times New Roman" w:hAnsi="Times New Roman" w:cs="Times New Roman"/>
+              </w:rPr>
+              <w:t xml:space="preserve"> and vice versa. Closer to </w:t>
+            </w:r>
+            <w:r>
+              <w:rPr>
+                <w:rFonts w:ascii="Times New Roman" w:hAnsi="Times New Roman" w:cs="Times New Roman"/>
+              </w:rPr>
+              <w:t>-</w:t>
+            </w:r>
+            <w:r>
+              <w:rPr>
+                <w:rFonts w:ascii="Times New Roman" w:hAnsi="Times New Roman" w:cs="Times New Roman"/>
+              </w:rPr>
+              <w:t xml:space="preserve">1 means higher </w:t>
+            </w:r>
+            <w:r>
+              <w:rPr>
+                <w:rFonts w:ascii="Times New Roman" w:hAnsi="Times New Roman" w:cs="Times New Roman"/>
+              </w:rPr>
+              <w:t xml:space="preserve">negative </w:t>
+            </w:r>
+            <w:r>
+              <w:rPr>
+                <w:rFonts w:ascii="Times New Roman" w:hAnsi="Times New Roman" w:cs="Times New Roman"/>
+              </w:rPr>
+              <w:t>correlation.</w:t>
+            </w:r>
+          </w:p>
+        </w:tc>
+      </w:tr>
+    </w:tbl>
+    <w:p>
+      <w:pPr>
+        <w:pStyle w:val="Default"/>
+        <w:jc w:val="both"/>
+        <w:rPr>
+          <w:rFonts w:ascii="Times New Roman" w:hAnsi="Times New Roman" w:cs="Times New Roman"/>
+        </w:rPr>
+      </w:pPr>
+    </w:p>
+    <w:p>
+      <w:pPr>
+        <w:pStyle w:val="Default"/>
+        <w:jc w:val="both"/>
+        <w:rPr>
+          <w:rFonts w:ascii="Times New Roman" w:hAnsi="Times New Roman" w:cs="Times New Roman"/>
+        </w:rPr>
+      </w:pPr>
+      <w:r>
+        <w:rPr>
+          <w:rFonts w:ascii="Times New Roman" w:hAnsi="Times New Roman" w:cs="Times New Roman"/>
+          <w:noProof/>
+        </w:rPr>
+        <w:lastRenderedPageBreak/>
+        <w:drawing>
+          <wp:inline distT="0" distB="0" distL="0" distR="0" wp14:anchorId="4440756E" wp14:editId="77E5D380">
+            <wp:extent cx="3543173" cy="1900800"/>
+            <wp:effectExtent l="0" t="0" r="635" b="4445"/>
+            <wp:docPr id="1069973211" name="Picture 8"/>
+            <wp:cNvGraphicFramePr>
+              <a:graphicFrameLocks xmlns:a="http://schemas.openxmlformats.org/drawingml/2006/main" noChangeAspect="1"/>
+            </wp:cNvGraphicFramePr>
+            <a:graphic xmlns:a="http://schemas.openxmlformats.org/drawingml/2006/main">
+              <a:graphicData uri="http://schemas.openxmlformats.org/drawingml/2006/picture">
+                <pic:pic xmlns:pic="http://schemas.openxmlformats.org/drawingml/2006/picture">
+                  <pic:nvPicPr>
+                    <pic:cNvPr id="1069973211" name="Picture 1069973211"/>
+                    <pic:cNvPicPr/>
+                  </pic:nvPicPr>
+                  <pic:blipFill>
+                    <a:blip r:embed="rId12" cstate="print">
+                      <a:extLst>
+                        <a:ext uri="{28A0092B-C50C-407E-A947-70E740481C1C}">
+                          <a14:useLocalDpi xmlns:a14="http://schemas.microsoft.com/office/drawing/2010/main" val="0"/>
+                        </a:ext>
+                      </a:extLst>
+                    </a:blip>
+                    <a:stretch>
+                      <a:fillRect/>
+                    </a:stretch>
+                  </pic:blipFill>
+                  <pic:spPr>
+                    <a:xfrm>
+                      <a:off x="0" y="0"/>
+                      <a:ext cx="3543173" cy="1900800"/>
+                    </a:xfrm>
+                    <a:prstGeom prst="rect">
+                      <a:avLst/>
+                    </a:prstGeom>
+                  </pic:spPr>
+                </pic:pic>
+              </a:graphicData>
+            </a:graphic>
+          </wp:inline>
+        </w:drawing>
+      </w:r>
+    </w:p>
+    <w:p>
+      <w:pPr>
+        <w:pStyle w:val="Default"/>
+        <w:jc w:val="both"/>
+        <w:rPr>
+          <w:rFonts w:ascii="Times New Roman" w:hAnsi="Times New Roman" w:cs="Times New Roman"/>
+        </w:rPr>
+      </w:pPr>
+      <w:r>
+        <w:rPr>
+          <w:rFonts w:ascii="Times New Roman" w:hAnsi="Times New Roman" w:cs="Times New Roman"/>
+          <w:noProof/>
+        </w:rPr>
+        <w:drawing>
+          <wp:inline distT="0" distB="0" distL="0" distR="0">
+            <wp:extent cx="3550772" cy="1911692"/>
+            <wp:effectExtent l="0" t="0" r="5715" b="6350"/>
+            <wp:docPr id="578147090" name="Picture 9"/>
+            <wp:cNvGraphicFramePr>
+              <a:graphicFrameLocks xmlns:a="http://schemas.openxmlformats.org/drawingml/2006/main" noChangeAspect="1"/>
+            </wp:cNvGraphicFramePr>
+            <a:graphic xmlns:a="http://schemas.openxmlformats.org/drawingml/2006/main">
+              <a:graphicData uri="http://schemas.openxmlformats.org/drawingml/2006/picture">
+                <pic:pic xmlns:pic="http://schemas.openxmlformats.org/drawingml/2006/picture">
+                  <pic:nvPicPr>
+                    <pic:cNvPr id="578147090" name="Picture 578147090"/>
+                    <pic:cNvPicPr/>
+                  </pic:nvPicPr>
+                  <pic:blipFill>
+                    <a:blip r:embed="rId13" cstate="print">
+                      <a:extLst>
+                        <a:ext uri="{28A0092B-C50C-407E-A947-70E740481C1C}">
+                          <a14:useLocalDpi xmlns:a14="http://schemas.microsoft.com/office/drawing/2010/main" val="0"/>
+                        </a:ext>
+                      </a:extLst>
+                    </a:blip>
+                    <a:stretch>
+                      <a:fillRect/>
+                    </a:stretch>
+                  </pic:blipFill>
+                  <pic:spPr>
+                    <a:xfrm>
+                      <a:off x="0" y="0"/>
+                      <a:ext cx="3580802" cy="1927860"/>
+                    </a:xfrm>
+                    <a:prstGeom prst="rect">
+                      <a:avLst/>
+                    </a:prstGeom>
+                  </pic:spPr>
+                </pic:pic>
+              </a:graphicData>
+            </a:graphic>
+          </wp:inline>
+        </w:drawing>
+      </w:r>
+    </w:p>
+    <w:p>
+      <w:pPr>
+        <w:pStyle w:val="Default"/>
+        <w:jc w:val="both"/>
+        <w:rPr>
+          <w:rFonts w:ascii="Times New Roman" w:hAnsi="Times New Roman" w:cs="Times New Roman"/>
+        </w:rPr>
+      </w:pPr>
+    </w:p>
+    <w:p>
+      <w:pPr>
+        <w:pStyle w:val="Default"/>
+        <w:spacing w:after="37"/>
+        <w:jc w:val="both"/>
+        <w:rPr>
+          <w:sz w:val="22"/>
+          <w:szCs w:val="22"/>
+        </w:rPr>
+      </w:pPr>
+    </w:p>
+    <w:p>
+      <w:pPr>
+        <w:pStyle w:val="Default"/>
+        <w:spacing w:after="37"/>
+        <w:jc w:val="both"/>
+        <w:rPr>
+          <w:sz w:val="22"/>
+          <w:szCs w:val="22"/>
+        </w:rPr>
+      </w:pPr>
+      <w:r>
+        <w:rPr>
+          <w:sz w:val="22"/>
+          <w:szCs w:val="22"/>
+        </w:rPr>
+        <w:t>Q</w:t>
+      </w:r>
+      <w:r>
+        <w:rPr>
+          <w:sz w:val="22"/>
+          <w:szCs w:val="22"/>
+        </w:rPr>
+        <w:t xml:space="preserve">4. What is scaling? Why is scaling performed? What is the difference between normalized scaling and standardized scaling? (3 marks) </w:t>
+      </w:r>
+    </w:p>
+    <w:p>
+      <w:pPr>
+        <w:pStyle w:val="Default"/>
+        <w:spacing w:after="37"/>
+        <w:jc w:val="both"/>
+        <w:rPr>
+          <w:sz w:val="22"/>
+          <w:szCs w:val="22"/>
+        </w:rPr>
+      </w:pPr>
+    </w:p>
+    <w:p>
+      <w:pPr>
+        <w:pStyle w:val="Default"/>
+        <w:spacing w:after="37"/>
+        <w:jc w:val="both"/>
+        <w:rPr>
+          <w:sz w:val="22"/>
+          <w:szCs w:val="22"/>
+        </w:rPr>
+      </w:pPr>
+      <w:r>
+        <w:rPr>
+          <w:sz w:val="22"/>
+          <w:szCs w:val="22"/>
+        </w:rPr>
+        <w:t xml:space="preserve">ANSWER: </w:t>
+      </w:r>
+      <w:r>
+        <w:rPr>
+          <w:sz w:val="22"/>
+          <w:szCs w:val="22"/>
+        </w:rPr>
+        <w:t>In datasets we have features that have different range and magnitudes. In order for any machine learning algorithm to determine the importance of these variables without bias, the features should be on the same scale. Unscaled data can adversely affect the model’s ability to make accurate predictions</w:t>
+      </w:r>
+      <w:r>
+        <w:rPr>
+          <w:sz w:val="22"/>
+          <w:szCs w:val="22"/>
+        </w:rPr>
+        <w:t xml:space="preserve"> as it tends to weigh high on the features with higher </w:t>
+      </w:r>
+      <w:proofErr w:type="gramStart"/>
+      <w:r>
+        <w:rPr>
+          <w:sz w:val="22"/>
+          <w:szCs w:val="22"/>
+        </w:rPr>
+        <w:t>values ,</w:t>
+      </w:r>
+      <w:proofErr w:type="gramEnd"/>
+      <w:r>
+        <w:rPr>
+          <w:sz w:val="22"/>
+          <w:szCs w:val="22"/>
+        </w:rPr>
+        <w:t xml:space="preserve"> therefore it is very important to perform the scaling while pre-processing the data.</w:t>
+      </w:r>
+    </w:p>
+    <w:p>
+      <w:pPr>
+        <w:pStyle w:val="Default"/>
+        <w:spacing w:after="37"/>
+        <w:jc w:val="both"/>
+        <w:rPr>
+          <w:sz w:val="22"/>
+          <w:szCs w:val="22"/>
+        </w:rPr>
+      </w:pPr>
+    </w:p>
+    <w:p>
+      <w:pPr>
+        <w:pStyle w:val="Default"/>
+        <w:spacing w:after="37"/>
+        <w:jc w:val="both"/>
+        <w:rPr>
+          <w:b/>
+          <w:bCs/>
+          <w:sz w:val="22"/>
+          <w:szCs w:val="22"/>
+        </w:rPr>
+      </w:pPr>
+      <w:r>
+        <w:rPr>
+          <w:b/>
+          <w:bCs/>
+          <w:sz w:val="22"/>
+          <w:szCs w:val="22"/>
+        </w:rPr>
+        <w:t>Normalised scaling (Min Max Scaling) vs Standardised Scaling</w:t>
+      </w:r>
+    </w:p>
+    <w:p>
+      <w:pPr>
+        <w:pStyle w:val="Default"/>
+        <w:spacing w:after="37"/>
+        <w:jc w:val="both"/>
+        <w:rPr>
+          <w:b/>
+          <w:bCs/>
+          <w:sz w:val="22"/>
+          <w:szCs w:val="22"/>
+        </w:rPr>
+      </w:pPr>
+      <w:r>
+        <w:rPr>
+          <w:b/>
+          <w:bCs/>
+          <w:sz w:val="22"/>
+          <w:szCs w:val="22"/>
+        </w:rPr>
+        <w:t>Normalised scaling</w:t>
+      </w:r>
+      <w:r>
+        <w:rPr>
+          <w:b/>
+          <w:bCs/>
+          <w:sz w:val="22"/>
+          <w:szCs w:val="22"/>
+        </w:rPr>
+        <w:t xml:space="preserve">: </w:t>
+      </w:r>
+      <w:r>
+        <w:rPr>
+          <w:sz w:val="22"/>
+          <w:szCs w:val="22"/>
+        </w:rPr>
+        <w:t xml:space="preserve">It is a scaling technique where all values are </w:t>
+      </w:r>
+      <w:r>
+        <w:rPr>
+          <w:sz w:val="22"/>
+          <w:szCs w:val="22"/>
+        </w:rPr>
+        <w:t>rescaled</w:t>
+      </w:r>
+      <w:r>
+        <w:rPr>
+          <w:sz w:val="22"/>
+          <w:szCs w:val="22"/>
+        </w:rPr>
+        <w:t xml:space="preserve"> </w:t>
+      </w:r>
+      <w:r>
+        <w:rPr>
+          <w:sz w:val="22"/>
+          <w:szCs w:val="22"/>
+        </w:rPr>
+        <w:t>in</w:t>
+      </w:r>
+      <w:r>
+        <w:rPr>
+          <w:sz w:val="22"/>
+          <w:szCs w:val="22"/>
+        </w:rPr>
+        <w:t>to the range from 0 to 1</w:t>
+      </w:r>
+      <w:r>
+        <w:rPr>
+          <w:b/>
+          <w:bCs/>
+          <w:sz w:val="22"/>
+          <w:szCs w:val="22"/>
+        </w:rPr>
+        <w:t xml:space="preserve"> </w:t>
+      </w:r>
+    </w:p>
+    <w:p>
+      <w:pPr>
+        <w:pStyle w:val="Default"/>
+        <w:spacing w:after="37"/>
+        <w:jc w:val="both"/>
+        <w:rPr>
+          <w:sz w:val="22"/>
+          <w:szCs w:val="22"/>
+        </w:rPr>
+      </w:pPr>
+      <w:r>
+        <w:rPr>
+          <w:b/>
+          <w:bCs/>
+          <w:sz w:val="22"/>
+          <w:szCs w:val="22"/>
+        </w:rPr>
+        <w:t>Standardised Scaling</w:t>
+      </w:r>
+      <w:r>
+        <w:rPr>
+          <w:b/>
+          <w:bCs/>
+          <w:sz w:val="22"/>
+          <w:szCs w:val="22"/>
+        </w:rPr>
+        <w:t xml:space="preserve">: </w:t>
+      </w:r>
+      <w:r>
+        <w:rPr>
+          <w:sz w:val="22"/>
+          <w:szCs w:val="22"/>
+        </w:rPr>
+        <w:t xml:space="preserve">It is a scaling technique </w:t>
+      </w:r>
+      <w:r>
+        <w:rPr>
+          <w:sz w:val="22"/>
+          <w:szCs w:val="22"/>
+        </w:rPr>
+        <w:t>where the values in a column as rescaled so that they have mean = 0 and variance = 1</w:t>
+      </w:r>
+    </w:p>
+    <w:p>
+      <w:pPr>
+        <w:pStyle w:val="Default"/>
+        <w:spacing w:after="37"/>
+        <w:jc w:val="both"/>
+        <w:rPr>
+          <w:sz w:val="22"/>
+          <w:szCs w:val="22"/>
+        </w:rPr>
+      </w:pPr>
+    </w:p>
+    <w:p>
+      <w:pPr>
+        <w:pStyle w:val="Default"/>
+        <w:spacing w:after="37"/>
+        <w:jc w:val="both"/>
+        <w:rPr>
+          <w:sz w:val="22"/>
+          <w:szCs w:val="22"/>
+        </w:rPr>
+      </w:pPr>
+      <w:r>
+        <w:rPr>
+          <w:b/>
+          <w:bCs/>
+          <w:sz w:val="22"/>
+          <w:szCs w:val="22"/>
+        </w:rPr>
+        <w:t>Formulae:</w:t>
+      </w:r>
+      <w:r>
+        <w:rPr>
+          <w:sz w:val="22"/>
+          <w:szCs w:val="22"/>
+        </w:rPr>
+        <w:t xml:space="preserve"> </w:t>
+      </w:r>
+    </w:p>
+    <w:p>
+      <w:pPr>
+        <w:pStyle w:val="Default"/>
+        <w:spacing w:after="37"/>
+        <w:jc w:val="both"/>
+        <w:rPr>
+          <w:sz w:val="22"/>
+          <w:szCs w:val="22"/>
+        </w:rPr>
+      </w:pPr>
+      <w:r>
+        <w:rPr>
+          <w:sz w:val="22"/>
+          <w:szCs w:val="22"/>
+        </w:rPr>
+        <w:t>Normalised scaling: x = (x – min(x))/(max(x) – min(x))</w:t>
+      </w:r>
+    </w:p>
+    <w:p>
+      <w:pPr>
+        <w:pStyle w:val="Default"/>
+        <w:spacing w:after="37"/>
+        <w:jc w:val="both"/>
+        <w:rPr>
+          <w:sz w:val="22"/>
+          <w:szCs w:val="22"/>
+        </w:rPr>
+      </w:pPr>
+      <w:r>
+        <w:rPr>
+          <w:sz w:val="22"/>
+          <w:szCs w:val="22"/>
+        </w:rPr>
+        <w:t>Standardised scaling: x = (x – min(x))/</w:t>
+      </w:r>
+      <w:r>
+        <w:rPr>
+          <w:sz w:val="22"/>
+          <w:szCs w:val="22"/>
+        </w:rPr>
+        <w:t xml:space="preserve"> </w:t>
+      </w:r>
+      <w:r>
+        <w:rPr>
+          <w:sz w:val="22"/>
+          <w:szCs w:val="22"/>
+        </w:rPr>
+        <w:t>(max(x) – min(x))</w:t>
+      </w:r>
+    </w:p>
+    <w:p>
+      <w:pPr>
+        <w:pStyle w:val="Default"/>
+        <w:spacing w:after="37"/>
+        <w:jc w:val="both"/>
+        <w:rPr>
+          <w:sz w:val="22"/>
+          <w:szCs w:val="22"/>
+        </w:rPr>
+      </w:pPr>
+    </w:p>
+    <w:p>
+      <w:pPr>
+        <w:pStyle w:val="Default"/>
+        <w:jc w:val="both"/>
+        <w:rPr>
+          <w:sz w:val="22"/>
+          <w:szCs w:val="22"/>
+        </w:rPr>
+      </w:pPr>
+      <w:r>
+        <w:rPr>
+          <w:sz w:val="22"/>
+          <w:szCs w:val="22"/>
+        </w:rPr>
+        <w:t>Q</w:t>
+      </w:r>
+      <w:r>
+        <w:rPr>
+          <w:sz w:val="22"/>
+          <w:szCs w:val="22"/>
+        </w:rPr>
+        <w:t xml:space="preserve">5. You might have observed that sometimes the value of VIF is infinite. Why does this happen? </w:t>
+      </w:r>
+    </w:p>
+    <w:p>
+      <w:pPr>
+        <w:pStyle w:val="Default"/>
+        <w:jc w:val="both"/>
+        <w:rPr>
+          <w:sz w:val="22"/>
+          <w:szCs w:val="22"/>
+        </w:rPr>
+      </w:pPr>
+      <w:r>
+        <w:rPr>
+          <w:sz w:val="22"/>
+          <w:szCs w:val="22"/>
+        </w:rPr>
+        <w:t xml:space="preserve">(3 marks) </w:t>
+      </w:r>
+    </w:p>
+    <w:p>
+      <w:pPr>
+        <w:pStyle w:val="Default"/>
+        <w:jc w:val="both"/>
+        <w:rPr>
+          <w:sz w:val="22"/>
+          <w:szCs w:val="22"/>
+        </w:rPr>
+      </w:pPr>
+    </w:p>
+    <w:p>
+      <w:pPr>
+        <w:autoSpaceDE w:val="0"/>
+        <w:autoSpaceDN w:val="0"/>
+        <w:adjustRightInd w:val="0"/>
+        <w:jc w:val="both"/>
+        <w:rPr>
+          <w:rFonts w:ascii="Calibri" w:eastAsiaTheme="minorHAnsi" w:hAnsi="Calibri" w:cs="Calibri"/>
+          <w:color w:val="000000"/>
+          <w:sz w:val="22"/>
+          <w:szCs w:val="22"/>
+          <w:lang w:val="en-GB" w:eastAsia="en-US"/>
+          <w14:ligatures w14:val="standardContextual"/>
+        </w:rPr>
+      </w:pPr>
+      <w:r>
+        <w:rPr>
+          <w:sz w:val="22"/>
+          <w:szCs w:val="22"/>
+        </w:rPr>
+        <w:lastRenderedPageBreak/>
+        <w:t xml:space="preserve">ANSWER: </w:t>
+      </w:r>
+      <w:r>
+        <w:rPr>
+          <w:rFonts w:ascii="Calibri" w:eastAsiaTheme="minorHAnsi" w:hAnsi="Calibri" w:cs="Calibri"/>
+          <w:color w:val="000000"/>
+          <w:sz w:val="22"/>
+          <w:szCs w:val="22"/>
+          <w:lang w:val="en-GB" w:eastAsia="en-US"/>
+          <w14:ligatures w14:val="standardContextual"/>
+        </w:rPr>
+        <w:t>VIF(Variance</w:t>
+      </w:r>
+      <w:r>
+        <w:rPr>
+          <w:rFonts w:ascii="Calibri" w:eastAsiaTheme="minorHAnsi" w:hAnsi="Calibri" w:cs="Calibri"/>
+          <w:color w:val="000000"/>
+          <w:sz w:val="22"/>
+          <w:szCs w:val="22"/>
+          <w:lang w:val="en-GB" w:eastAsia="en-US"/>
+          <w14:ligatures w14:val="standardContextual"/>
+        </w:rPr>
+        <w:t xml:space="preserve"> </w:t>
+      </w:r>
+      <w:r>
+        <w:rPr>
+          <w:rFonts w:ascii="Calibri" w:eastAsiaTheme="minorHAnsi" w:hAnsi="Calibri" w:cs="Calibri"/>
+          <w:color w:val="000000"/>
+          <w:sz w:val="22"/>
+          <w:szCs w:val="22"/>
+          <w:lang w:val="en-GB" w:eastAsia="en-US"/>
+          <w14:ligatures w14:val="standardContextual"/>
+        </w:rPr>
+        <w:t>Inflation</w:t>
+      </w:r>
+      <w:r>
+        <w:rPr>
+          <w:rFonts w:ascii="Calibri" w:eastAsiaTheme="minorHAnsi" w:hAnsi="Calibri" w:cs="Calibri"/>
+          <w:color w:val="000000"/>
+          <w:sz w:val="22"/>
+          <w:szCs w:val="22"/>
+          <w:lang w:val="en-GB" w:eastAsia="en-US"/>
+          <w14:ligatures w14:val="standardContextual"/>
+        </w:rPr>
+        <w:t xml:space="preserve"> </w:t>
+      </w:r>
+      <w:r>
+        <w:rPr>
+          <w:rFonts w:ascii="Calibri" w:eastAsiaTheme="minorHAnsi" w:hAnsi="Calibri" w:cs="Calibri"/>
+          <w:color w:val="000000"/>
+          <w:sz w:val="22"/>
+          <w:szCs w:val="22"/>
+          <w:lang w:val="en-GB" w:eastAsia="en-US"/>
+          <w14:ligatures w14:val="standardContextual"/>
+        </w:rPr>
+        <w:t>Factor)</w:t>
+      </w:r>
+      <w:r>
+        <w:rPr>
+          <w:rFonts w:ascii="Calibri" w:eastAsiaTheme="minorHAnsi" w:hAnsi="Calibri" w:cs="Calibri"/>
+          <w:color w:val="000000"/>
+          <w:sz w:val="22"/>
+          <w:szCs w:val="22"/>
+          <w:lang w:val="en-GB" w:eastAsia="en-US"/>
+          <w14:ligatures w14:val="standardContextual"/>
+        </w:rPr>
+        <w:t xml:space="preserve"> measures the severity of multicollinearity in the ordinary least square regression analysis. </w:t>
+      </w:r>
+    </w:p>
+    <w:p>
+      <w:pPr>
+        <w:autoSpaceDE w:val="0"/>
+        <w:autoSpaceDN w:val="0"/>
+        <w:adjustRightInd w:val="0"/>
+        <w:jc w:val="both"/>
+        <w:rPr>
+          <w:rFonts w:ascii="Calibri" w:eastAsiaTheme="minorHAnsi" w:hAnsi="Calibri" w:cs="Calibri"/>
+          <w:color w:val="000000"/>
+          <w:sz w:val="22"/>
+          <w:szCs w:val="22"/>
+          <w:lang w:val="en-GB" w:eastAsia="en-US"/>
+          <w14:ligatures w14:val="standardContextual"/>
+        </w:rPr>
+      </w:pPr>
+      <w:r>
+        <w:rPr>
+          <w:rFonts w:ascii="Calibri" w:eastAsiaTheme="minorHAnsi" w:hAnsi="Calibri" w:cs="Calibri"/>
+          <w:color w:val="000000"/>
+          <w:sz w:val="22"/>
+          <w:szCs w:val="22"/>
+          <w:lang w:val="en-GB" w:eastAsia="en-US"/>
+          <w14:ligatures w14:val="standardContextual"/>
+        </w:rPr>
+        <w:t>The formulation of VIF is given below:</w:t>
+      </w:r>
+    </w:p>
+    <w:p>
+      <w:pPr>
+        <w:autoSpaceDE w:val="0"/>
+        <w:autoSpaceDN w:val="0"/>
+        <w:adjustRightInd w:val="0"/>
+        <w:jc w:val="both"/>
+        <w:rPr>
+          <w:rFonts w:ascii="Calibri" w:eastAsiaTheme="minorHAnsi" w:hAnsi="Calibri" w:cs="Calibri"/>
+          <w:color w:val="000000"/>
+          <w:sz w:val="22"/>
+          <w:szCs w:val="22"/>
+          <w:lang w:val="en-GB" w:eastAsia="en-US"/>
+          <w14:ligatures w14:val="standardContextual"/>
+        </w:rPr>
+      </w:pPr>
+      <w:r>
+        <w:rPr>
+          <w:rFonts w:ascii="Calibri" w:eastAsiaTheme="minorHAnsi" w:hAnsi="Calibri" w:cs="Calibri"/>
+          <w:noProof/>
+          <w:color w:val="000000"/>
+          <w:sz w:val="22"/>
+          <w:szCs w:val="22"/>
+          <w:lang w:val="en-GB" w:eastAsia="en-US"/>
+          <w14:ligatures w14:val="standardContextual"/>
+        </w:rPr>
+        <w:drawing>
+          <wp:inline distT="0" distB="0" distL="0" distR="0">
+            <wp:extent cx="710371" cy="347506"/>
+            <wp:effectExtent l="0" t="0" r="1270" b="0"/>
+            <wp:docPr id="1358297273" name="Picture 11"/>
+            <wp:cNvGraphicFramePr>
+              <a:graphicFrameLocks xmlns:a="http://schemas.openxmlformats.org/drawingml/2006/main" noChangeAspect="1"/>
+            </wp:cNvGraphicFramePr>
+            <a:graphic xmlns:a="http://schemas.openxmlformats.org/drawingml/2006/main">
+              <a:graphicData uri="http://schemas.openxmlformats.org/drawingml/2006/picture">
+                <pic:pic xmlns:pic="http://schemas.openxmlformats.org/drawingml/2006/picture">
+                  <pic:nvPicPr>
+                    <pic:cNvPr id="1358297273" name="Picture 1358297273"/>
+                    <pic:cNvPicPr/>
+                  </pic:nvPicPr>
+                  <pic:blipFill>
+                    <a:blip r:embed="rId14" cstate="print">
+                      <a:extLst>
+                        <a:ext uri="{28A0092B-C50C-407E-A947-70E740481C1C}">
+                          <a14:useLocalDpi xmlns:a14="http://schemas.microsoft.com/office/drawing/2010/main" val="0"/>
+                        </a:ext>
+                      </a:extLst>
+                    </a:blip>
+                    <a:stretch>
+                      <a:fillRect/>
+                    </a:stretch>
+                  </pic:blipFill>
+                  <pic:spPr>
+                    <a:xfrm>
+                      <a:off x="0" y="0"/>
+                      <a:ext cx="742816" cy="363378"/>
+                    </a:xfrm>
+                    <a:prstGeom prst="rect">
+                      <a:avLst/>
+                    </a:prstGeom>
+                  </pic:spPr>
+                </pic:pic>
+              </a:graphicData>
+            </a:graphic>
+          </wp:inline>
+        </w:drawing>
+      </w:r>
+    </w:p>
+    <w:p>
+      <w:pPr>
+        <w:autoSpaceDE w:val="0"/>
+        <w:autoSpaceDN w:val="0"/>
+        <w:adjustRightInd w:val="0"/>
+        <w:jc w:val="both"/>
+        <w:rPr>
+          <w:rFonts w:ascii="Calibri" w:eastAsiaTheme="minorHAnsi" w:hAnsi="Calibri" w:cs="Calibri"/>
+          <w:color w:val="000000"/>
+          <w:sz w:val="22"/>
+          <w:szCs w:val="22"/>
+          <w:lang w:val="en-GB" w:eastAsia="en-US"/>
+          <w14:ligatures w14:val="standardContextual"/>
+        </w:rPr>
+      </w:pPr>
+      <w:r>
+        <w:rPr>
+          <w:rFonts w:ascii="Calibri" w:eastAsiaTheme="minorHAnsi" w:hAnsi="Calibri" w:cs="Calibri"/>
+          <w:color w:val="000000"/>
+          <w:sz w:val="22"/>
+          <w:szCs w:val="22"/>
+          <w:lang w:val="en-GB" w:eastAsia="en-US"/>
+          <w14:ligatures w14:val="standardContextual"/>
+        </w:rPr>
+        <w:t>A VIF value of greater than 10 is definitely high, a VIF of greater than 5 should also not</w:t>
+      </w:r>
+      <w:r>
+        <w:rPr>
+          <w:rFonts w:ascii="Calibri" w:eastAsiaTheme="minorHAnsi" w:hAnsi="Calibri" w:cs="Calibri"/>
+          <w:color w:val="000000"/>
+          <w:sz w:val="22"/>
+          <w:szCs w:val="22"/>
+          <w:lang w:val="en-GB" w:eastAsia="en-US"/>
+          <w14:ligatures w14:val="standardContextual"/>
+        </w:rPr>
+        <w:t xml:space="preserve"> </w:t>
+      </w:r>
+      <w:r>
+        <w:rPr>
+          <w:rFonts w:ascii="Calibri" w:eastAsiaTheme="minorHAnsi" w:hAnsi="Calibri" w:cs="Calibri"/>
+          <w:color w:val="000000"/>
+          <w:sz w:val="22"/>
+          <w:szCs w:val="22"/>
+          <w:lang w:val="en-GB" w:eastAsia="en-US"/>
+          <w14:ligatures w14:val="standardContextual"/>
+        </w:rPr>
+        <w:t>be ignored and inspected appropriately.</w:t>
+      </w:r>
+      <w:r>
+        <w:rPr>
+          <w:rFonts w:ascii="Calibri" w:eastAsiaTheme="minorHAnsi" w:hAnsi="Calibri" w:cs="Calibri"/>
+          <w:color w:val="000000"/>
+          <w:sz w:val="22"/>
+          <w:szCs w:val="22"/>
+          <w:lang w:val="en-GB" w:eastAsia="en-US"/>
+          <w14:ligatures w14:val="standardContextual"/>
+        </w:rPr>
+        <w:t xml:space="preserve"> </w:t>
+      </w:r>
+      <w:r>
+        <w:rPr>
+          <w:rFonts w:ascii="Calibri" w:eastAsiaTheme="minorHAnsi" w:hAnsi="Calibri" w:cs="Calibri"/>
+          <w:color w:val="000000"/>
+          <w:sz w:val="22"/>
+          <w:szCs w:val="22"/>
+          <w:lang w:val="en-GB" w:eastAsia="en-US"/>
+          <w14:ligatures w14:val="standardContextual"/>
+        </w:rPr>
+        <w:t xml:space="preserve">A very high VIF value shows a perfect correlation between two independent variables. </w:t>
+      </w:r>
+    </w:p>
+    <w:p>
+      <w:pPr>
+        <w:autoSpaceDE w:val="0"/>
+        <w:autoSpaceDN w:val="0"/>
+        <w:adjustRightInd w:val="0"/>
+        <w:jc w:val="both"/>
+        <w:rPr>
+          <w:rFonts w:ascii="Calibri" w:eastAsiaTheme="minorHAnsi" w:hAnsi="Calibri" w:cs="Calibri"/>
+          <w:color w:val="000000"/>
+          <w:sz w:val="22"/>
+          <w:szCs w:val="22"/>
+          <w:lang w:val="en-GB" w:eastAsia="en-US"/>
+          <w14:ligatures w14:val="standardContextual"/>
+        </w:rPr>
+      </w:pPr>
+      <w:r>
+        <w:rPr>
+          <w:rFonts w:ascii="Calibri" w:eastAsiaTheme="minorHAnsi" w:hAnsi="Calibri" w:cs="Calibri"/>
+          <w:color w:val="000000"/>
+          <w:sz w:val="22"/>
+          <w:szCs w:val="22"/>
+          <w:lang w:val="en-GB" w:eastAsia="en-US"/>
+          <w14:ligatures w14:val="standardContextual"/>
+        </w:rPr>
+        <w:t>In</w:t>
+      </w:r>
+      <w:r>
+        <w:rPr>
+          <w:rFonts w:ascii="Calibri" w:eastAsiaTheme="minorHAnsi" w:hAnsi="Calibri" w:cs="Calibri"/>
+          <w:color w:val="000000"/>
+          <w:sz w:val="22"/>
+          <w:szCs w:val="22"/>
+          <w:lang w:val="en-GB" w:eastAsia="en-US"/>
+          <w14:ligatures w14:val="standardContextual"/>
+        </w:rPr>
+        <w:t xml:space="preserve"> </w:t>
+      </w:r>
+      <w:r>
+        <w:rPr>
+          <w:rFonts w:ascii="Calibri" w:eastAsiaTheme="minorHAnsi" w:hAnsi="Calibri" w:cs="Calibri"/>
+          <w:color w:val="000000"/>
+          <w:sz w:val="22"/>
+          <w:szCs w:val="22"/>
+          <w:lang w:val="en-GB" w:eastAsia="en-US"/>
+          <w14:ligatures w14:val="standardContextual"/>
+        </w:rPr>
+        <w:t xml:space="preserve">the case of perfect correlation, we get R2 =1, which lead to 1/(1-R2) infinity. To </w:t>
+      </w:r>
+      <w:r>
+        <w:rPr>
+          <w:rFonts w:ascii="Calibri" w:eastAsiaTheme="minorHAnsi" w:hAnsi="Calibri" w:cs="Calibri"/>
+          <w:color w:val="000000"/>
+          <w:sz w:val="22"/>
+          <w:szCs w:val="22"/>
+          <w:lang w:val="en-GB" w:eastAsia="en-US"/>
+          <w14:ligatures w14:val="standardContextual"/>
+        </w:rPr>
+        <w:t>re</w:t>
+      </w:r>
+      <w:r>
+        <w:rPr>
+          <w:rFonts w:ascii="Calibri" w:eastAsiaTheme="minorHAnsi" w:hAnsi="Calibri" w:cs="Calibri"/>
+          <w:color w:val="000000"/>
+          <w:sz w:val="22"/>
+          <w:szCs w:val="22"/>
+          <w:lang w:val="en-GB" w:eastAsia="en-US"/>
+          <w14:ligatures w14:val="standardContextual"/>
+        </w:rPr>
+        <w:t>solve this</w:t>
+      </w:r>
+    </w:p>
+    <w:p>
+      <w:pPr>
+        <w:autoSpaceDE w:val="0"/>
+        <w:autoSpaceDN w:val="0"/>
+        <w:adjustRightInd w:val="0"/>
+        <w:jc w:val="both"/>
+        <w:rPr>
+          <w:rFonts w:ascii="Calibri" w:eastAsiaTheme="minorHAnsi" w:hAnsi="Calibri" w:cs="Calibri"/>
+          <w:color w:val="000000"/>
+          <w:sz w:val="22"/>
+          <w:szCs w:val="22"/>
+          <w:lang w:val="en-GB" w:eastAsia="en-US"/>
+          <w14:ligatures w14:val="standardContextual"/>
+        </w:rPr>
+      </w:pPr>
+      <w:r>
+        <w:rPr>
+          <w:rFonts w:ascii="Calibri" w:eastAsiaTheme="minorHAnsi" w:hAnsi="Calibri" w:cs="Calibri"/>
+          <w:color w:val="000000"/>
+          <w:sz w:val="22"/>
+          <w:szCs w:val="22"/>
+          <w:lang w:val="en-GB" w:eastAsia="en-US"/>
+          <w14:ligatures w14:val="standardContextual"/>
+        </w:rPr>
+        <w:t xml:space="preserve">issue, </w:t>
+      </w:r>
+      <w:r>
+        <w:rPr>
+          <w:rFonts w:ascii="Calibri" w:eastAsiaTheme="minorHAnsi" w:hAnsi="Calibri" w:cs="Calibri"/>
+          <w:color w:val="000000"/>
+          <w:sz w:val="22"/>
+          <w:szCs w:val="22"/>
+          <w:lang w:val="en-GB" w:eastAsia="en-US"/>
+          <w14:ligatures w14:val="standardContextual"/>
+        </w:rPr>
+        <w:t>we need to drop one of the variables from the dataset which is causing this</w:t>
+      </w:r>
+      <w:r>
+        <w:rPr>
+          <w:rFonts w:ascii="Calibri" w:eastAsiaTheme="minorHAnsi" w:hAnsi="Calibri" w:cs="Calibri"/>
+          <w:color w:val="000000"/>
+          <w:sz w:val="22"/>
+          <w:szCs w:val="22"/>
+          <w:lang w:val="en-GB" w:eastAsia="en-US"/>
+          <w14:ligatures w14:val="standardContextual"/>
+        </w:rPr>
+        <w:t xml:space="preserve"> </w:t>
+      </w:r>
+      <w:r>
+        <w:rPr>
+          <w:rFonts w:ascii="Calibri" w:eastAsiaTheme="minorHAnsi" w:hAnsi="Calibri" w:cs="Calibri"/>
+          <w:sz w:val="22"/>
+          <w:szCs w:val="22"/>
+          <w:lang w:val="en-GB" w:eastAsia="en-US"/>
+          <w14:ligatures w14:val="standardContextual"/>
+        </w:rPr>
+        <w:t>perfect multicollinearity.</w:t>
+      </w:r>
+    </w:p>
+    <w:p>
+      <w:pPr>
+        <w:pStyle w:val="Default"/>
+        <w:jc w:val="both"/>
+        <w:rPr>
+          <w:sz w:val="22"/>
+          <w:szCs w:val="22"/>
+        </w:rPr>
+      </w:pPr>
+    </w:p>
+    <w:p>
+      <w:pPr>
+        <w:pStyle w:val="Default"/>
+        <w:jc w:val="both"/>
+        <w:rPr>
+          <w:sz w:val="22"/>
+          <w:szCs w:val="22"/>
+        </w:rPr>
+      </w:pPr>
+      <w:r>
+        <w:rPr>
+          <w:sz w:val="22"/>
+          <w:szCs w:val="22"/>
+        </w:rPr>
+        <w:t>6. What is a Q-Q plot? Explain the use and importance of a Q-Q plot in linear regression. (3 marks)</w:t>
+      </w:r>
+    </w:p>
+    <w:p>
+      <w:pPr>
+        <w:jc w:val="both"/>
+      </w:pPr>
+    </w:p>
     <w:sectPr>
       <w:pgSz w:w="12240" w:h="16340"/>
       <w:pgMar w:top="1847" w:right="1313" w:bottom="1440" w:left="1549" w:header="720" w:footer="720" w:gutter="0"/>
@@ -1912,6 +4652,95 @@
     </w:lvl>
   </w:abstractNum>
   <w:abstractNum w:abstractNumId="3" w15:restartNumberingAfterBreak="0">
+    <w:nsid w:val="351B1B75"/>
+    <w:multiLevelType w:val="hybridMultilevel"/>
+    <w:tmpl w:val="C0DA08B4"/>
+    <w:lvl w:ilvl="0" w:tplc="0809000F">
+      <w:start w:val="1"/>
+      <w:numFmt w:val="decimal"/>
+      <w:lvlText w:val="%1."/>
+      <w:lvlJc w:val="left"/>
+      <w:pPr>
+        <w:ind w:left="720" w:hanging="360"/>
+      </w:pPr>
+      <w:rPr>
+        <w:rFonts w:hint="default"/>
+      </w:rPr>
+    </w:lvl>
+    <w:lvl w:ilvl="1" w:tplc="08090019" w:tentative="1">
+      <w:start w:val="1"/>
+      <w:numFmt w:val="lowerLetter"/>
+      <w:lvlText w:val="%2."/>
+      <w:lvlJc w:val="left"/>
+      <w:pPr>
+        <w:ind w:left="1440" w:hanging="360"/>
+      </w:pPr>
+    </w:lvl>
+    <w:lvl w:ilvl="2" w:tplc="0809001B" w:tentative="1">
+      <w:start w:val="1"/>
+      <w:numFmt w:val="lowerRoman"/>
+      <w:lvlText w:val="%3."/>
+      <w:lvlJc w:val="right"/>
+      <w:pPr>
+        <w:ind w:left="2160" w:hanging="180"/>
+      </w:pPr>
+    </w:lvl>
+    <w:lvl w:ilvl="3" w:tplc="0809000F" w:tentative="1">
+      <w:start w:val="1"/>
+      <w:numFmt w:val="decimal"/>
+      <w:lvlText w:val="%4."/>
+      <w:lvlJc w:val="left"/>
+      <w:pPr>
+        <w:ind w:left="2880" w:hanging="360"/>
+      </w:pPr>
+    </w:lvl>
+    <w:lvl w:ilvl="4" w:tplc="08090019" w:tentative="1">
+      <w:start w:val="1"/>
+      <w:numFmt w:val="lowerLetter"/>
+      <w:lvlText w:val="%5."/>
+      <w:lvlJc w:val="left"/>
+      <w:pPr>
+        <w:ind w:left="3600" w:hanging="360"/>
+      </w:pPr>
+    </w:lvl>
+    <w:lvl w:ilvl="5" w:tplc="0809001B" w:tentative="1">
+      <w:start w:val="1"/>
+      <w:numFmt w:val="lowerRoman"/>
+      <w:lvlText w:val="%6."/>
+      <w:lvlJc w:val="right"/>
+      <w:pPr>
+        <w:ind w:left="4320" w:hanging="180"/>
+      </w:pPr>
+    </w:lvl>
+    <w:lvl w:ilvl="6" w:tplc="0809000F" w:tentative="1">
+      <w:start w:val="1"/>
+      <w:numFmt w:val="decimal"/>
+      <w:lvlText w:val="%7."/>
+      <w:lvlJc w:val="left"/>
+      <w:pPr>
+        <w:ind w:left="5040" w:hanging="360"/>
+      </w:pPr>
+    </w:lvl>
+    <w:lvl w:ilvl="7" w:tplc="08090019" w:tentative="1">
+      <w:start w:val="1"/>
+      <w:numFmt w:val="lowerLetter"/>
+      <w:lvlText w:val="%8."/>
+      <w:lvlJc w:val="left"/>
+      <w:pPr>
+        <w:ind w:left="5760" w:hanging="360"/>
+      </w:pPr>
+    </w:lvl>
+    <w:lvl w:ilvl="8" w:tplc="0809001B" w:tentative="1">
+      <w:start w:val="1"/>
+      <w:numFmt w:val="lowerRoman"/>
+      <w:lvlText w:val="%9."/>
+      <w:lvlJc w:val="right"/>
+      <w:pPr>
+        <w:ind w:left="6480" w:hanging="180"/>
+      </w:pPr>
+    </w:lvl>
+  </w:abstractNum>
+  <w:abstractNum w:abstractNumId="4" w15:restartNumberingAfterBreak="0">
     <w:nsid w:val="3B01646B"/>
     <w:multiLevelType w:val="hybridMultilevel"/>
     <w:tmpl w:val="4DF28D02"/>
@@ -2000,7 +4829,7 @@
       </w:pPr>
     </w:lvl>
   </w:abstractNum>
-  <w:abstractNum w:abstractNumId="4" w15:restartNumberingAfterBreak="0">
+  <w:abstractNum w:abstractNumId="5" w15:restartNumberingAfterBreak="0">
     <w:nsid w:val="3DDD1814"/>
     <w:multiLevelType w:val="hybridMultilevel"/>
     <w:tmpl w:val="C952DE90"/>
@@ -2086,7 +4915,7 @@
       </w:pPr>
     </w:lvl>
   </w:abstractNum>
-  <w:abstractNum w:abstractNumId="5" w15:restartNumberingAfterBreak="0">
+  <w:abstractNum w:abstractNumId="6" w15:restartNumberingAfterBreak="0">
     <w:nsid w:val="6FA42932"/>
     <w:multiLevelType w:val="hybridMultilevel"/>
     <w:tmpl w:val="09763D6E"/>
@@ -2175,7 +5004,156 @@
       </w:pPr>
     </w:lvl>
   </w:abstractNum>
-  <w:abstractNum w:abstractNumId="6" w15:restartNumberingAfterBreak="0">
+  <w:abstractNum w:abstractNumId="7" w15:restartNumberingAfterBreak="0">
+    <w:nsid w:val="7DBE29FA"/>
+    <w:multiLevelType w:val="multilevel"/>
+    <w:tmpl w:val="1574882C"/>
+    <w:lvl w:ilvl="0">
+      <w:start w:val="1"/>
+      <w:numFmt w:val="bullet"/>
+      <w:lvlText w:val=""/>
+      <w:lvlJc w:val="left"/>
+      <w:pPr>
+        <w:tabs>
+          <w:tab w:val="num" w:pos="720"/>
+        </w:tabs>
+        <w:ind w:left="720" w:hanging="360"/>
+      </w:pPr>
+      <w:rPr>
+        <w:rFonts w:ascii="Symbol" w:hAnsi="Symbol" w:hint="default"/>
+        <w:sz w:val="20"/>
+      </w:rPr>
+    </w:lvl>
+    <w:lvl w:ilvl="1" w:tentative="1">
+      <w:start w:val="1"/>
+      <w:numFmt w:val="bullet"/>
+      <w:lvlText w:val=""/>
+      <w:lvlJc w:val="left"/>
+      <w:pPr>
+        <w:tabs>
+          <w:tab w:val="num" w:pos="1440"/>
+        </w:tabs>
+        <w:ind w:left="1440" w:hanging="360"/>
+      </w:pPr>
+      <w:rPr>
+        <w:rFonts w:ascii="Symbol" w:hAnsi="Symbol" w:hint="default"/>
+        <w:sz w:val="20"/>
+      </w:rPr>
+    </w:lvl>
+    <w:lvl w:ilvl="2" w:tentative="1">
+      <w:start w:val="1"/>
+      <w:numFmt w:val="bullet"/>
+      <w:lvlText w:val=""/>
+      <w:lvlJc w:val="left"/>
+      <w:pPr>
+        <w:tabs>
+          <w:tab w:val="num" w:pos="2160"/>
+        </w:tabs>
+        <w:ind w:left="2160" w:hanging="360"/>
+      </w:pPr>
+      <w:rPr>
+        <w:rFonts w:ascii="Symbol" w:hAnsi="Symbol" w:hint="default"/>
+        <w:sz w:val="20"/>
+      </w:rPr>
+    </w:lvl>
+    <w:lvl w:ilvl="3" w:tentative="1">
+      <w:start w:val="1"/>
+      <w:numFmt w:val="bullet"/>
+      <w:lvlText w:val=""/>
+      <w:lvlJc w:val="left"/>
+      <w:pPr>
+        <w:tabs>
+          <w:tab w:val="num" w:pos="2880"/>
+        </w:tabs>
+        <w:ind w:left="2880" w:hanging="360"/>
+      </w:pPr>
+      <w:rPr>
+        <w:rFonts w:ascii="Symbol" w:hAnsi="Symbol" w:hint="default"/>
+        <w:sz w:val="20"/>
+      </w:rPr>
+    </w:lvl>
+    <w:lvl w:ilvl="4" w:tentative="1">
+      <w:start w:val="1"/>
+      <w:numFmt w:val="bullet"/>
+      <w:lvlText w:val=""/>
+      <w:lvlJc w:val="left"/>
+      <w:pPr>
+        <w:tabs>
+          <w:tab w:val="num" w:pos="3600"/>
+        </w:tabs>
+        <w:ind w:left="3600" w:hanging="360"/>
+      </w:pPr>
+      <w:rPr>
+        <w:rFonts w:ascii="Symbol" w:hAnsi="Symbol" w:hint="default"/>
+        <w:sz w:val="20"/>
+      </w:rPr>
+    </w:lvl>
+    <w:lvl w:ilvl="5" w:tentative="1">
+      <w:start w:val="1"/>
+      <w:numFmt w:val="bullet"/>
+      <w:lvlText w:val=""/>
+      <w:lvlJc w:val="left"/>
+      <w:pPr>
+        <w:tabs>
+          <w:tab w:val="num" w:pos="4320"/>
+        </w:tabs>
+        <w:ind w:left="4320" w:hanging="360"/>
+      </w:pPr>
+      <w:rPr>
+        <w:rFonts w:ascii="Symbol" w:hAnsi="Symbol" w:hint="default"/>
+        <w:sz w:val="20"/>
+      </w:rPr>
+    </w:lvl>
+    <w:lvl w:ilvl="6" w:tentative="1">
+      <w:start w:val="1"/>
+      <w:numFmt w:val="bullet"/>
+      <w:lvlText w:val=""/>
+      <w:lvlJc w:val="left"/>
+      <w:pPr>
+        <w:tabs>
+          <w:tab w:val="num" w:pos="5040"/>
+        </w:tabs>
+        <w:ind w:left="5040" w:hanging="360"/>
+      </w:pPr>
+      <w:rPr>
+        <w:rFonts w:ascii="Symbol" w:hAnsi="Symbol" w:hint="default"/>
+        <w:sz w:val="20"/>
+      </w:rPr>
+    </w:lvl>
+    <w:lvl w:ilvl="7" w:tentative="1">
+      <w:start w:val="1"/>
+      <w:numFmt w:val="bullet"/>
+      <w:lvlText w:val=""/>
+      <w:lvlJc w:val="left"/>
+      <w:pPr>
+        <w:tabs>
+          <w:tab w:val="num" w:pos="5760"/>
+        </w:tabs>
+        <w:ind w:left="5760" w:hanging="360"/>
+      </w:pPr>
+      <w:rPr>
+        <w:rFonts w:ascii="Symbol" w:hAnsi="Symbol" w:hint="default"/>
+        <w:sz w:val="20"/>
+      </w:rPr>
+    </w:lvl>
+    <w:lvl w:ilvl="8" w:tentative="1">
+      <w:start w:val="1"/>
+      <w:numFmt w:val="bullet"/>
+      <w:lvlText w:val=""/>
+      <w:lvlJc w:val="left"/>
+      <w:pPr>
+        <w:tabs>
+          <w:tab w:val="num" w:pos="6480"/>
+        </w:tabs>
+        <w:ind w:left="6480" w:hanging="360"/>
+      </w:pPr>
+      <w:rPr>
+        <w:rFonts w:ascii="Symbol" w:hAnsi="Symbol" w:hint="default"/>
+        <w:sz w:val="20"/>
+      </w:rPr>
+    </w:lvl>
+  </w:abstractNum>
+  <w:abstractNum w:abstractNumId="8" w15:restartNumberingAfterBreak="0">
     <w:nsid w:val="7F472543"/>
     <w:multiLevelType w:val="hybridMultilevel"/>
     <w:tmpl w:val="715A03C8"/>
@@ -2271,19 +5249,25 @@
     <w:abstractNumId w:val="1"/>
   </w:num>
   <w:num w:numId="3" w16cid:durableId="2083790847">
-    <w:abstractNumId w:val="4"/>
+    <w:abstractNumId w:val="5"/>
   </w:num>
   <w:num w:numId="4" w16cid:durableId="45878302">
-    <w:abstractNumId w:val="5"/>
+    <w:abstractNumId w:val="6"/>
   </w:num>
   <w:num w:numId="5" w16cid:durableId="1985769263">
-    <w:abstractNumId w:val="6"/>
+    <w:abstractNumId w:val="8"/>
   </w:num>
   <w:num w:numId="6" w16cid:durableId="912198733">
     <w:abstractNumId w:val="0"/>
   </w:num>
   <w:num w:numId="7" w16cid:durableId="1970550901">
+    <w:abstractNumId w:val="4"/>
+  </w:num>
+  <w:num w:numId="8" w16cid:durableId="114107453">
     <w:abstractNumId w:val="3"/>
+  </w:num>
+  <w:num w:numId="9" w16cid:durableId="1995258352">
+    <w:abstractNumId w:val="7"/>
   </w:num>
 </w:numbering>
 </file>
@@ -2684,12 +5668,48 @@
   <w:style w:type="paragraph" w:default="1" w:styleId="Normal">
     <w:name w:val="Normal"/>
     <w:qFormat/>
-    <w:rsid w:val="000156D0"/>
+    <w:rsid w:val="00E56F3B"/>
     <w:rPr>
       <w:rFonts w:ascii="Times New Roman" w:eastAsia="Times New Roman" w:hAnsi="Times New Roman" w:cs="Times New Roman"/>
       <w:kern w:val="0"/>
       <w:lang w:eastAsia="en-GB"/>
       <w14:ligatures w14:val="none"/>
+    </w:rPr>
+  </w:style>
+  <w:style w:type="paragraph" w:styleId="Heading2">
+    <w:name w:val="heading 2"/>
+    <w:basedOn w:val="Normal"/>
+    <w:link w:val="Heading2Char"/>
+    <w:uiPriority w:val="9"/>
+    <w:qFormat/>
+    <w:rsid w:val="00E56F3B"/>
+    <w:pPr>
+      <w:spacing w:before="100" w:beforeAutospacing="1" w:after="100" w:afterAutospacing="1"/>
+      <w:outlineLvl w:val="1"/>
+    </w:pPr>
+    <w:rPr>
+      <w:b/>
+      <w:bCs/>
+      <w:sz w:val="36"/>
+      <w:szCs w:val="36"/>
+    </w:rPr>
+  </w:style>
+  <w:style w:type="paragraph" w:styleId="Heading3">
+    <w:name w:val="heading 3"/>
+    <w:basedOn w:val="Normal"/>
+    <w:link w:val="Heading3Char"/>
+    <w:uiPriority w:val="9"/>
+    <w:qFormat/>
+    <w:rsid w:val="00E56F3B"/>
+    <w:pPr>
+      <w:spacing w:before="100" w:beforeAutospacing="1" w:after="100" w:afterAutospacing="1"/>
+      <w:outlineLvl w:val="2"/>
+    </w:pPr>
+    <w:rPr>
+      <w:b/>
+      <w:bCs/>
+      <w:sz w:val="27"/>
+      <w:szCs w:val="27"/>
     </w:rPr>
   </w:style>
   <w:style w:type="character" w:default="1" w:styleId="DefaultParagraphFont">
@@ -2744,12 +5764,67 @@
       <w:ind w:left="720"/>
       <w:contextualSpacing/>
     </w:pPr>
+  </w:style>
+  <w:style w:type="paragraph" w:styleId="NormalWeb">
+    <w:name w:val="Normal (Web)"/>
+    <w:basedOn w:val="Normal"/>
+    <w:uiPriority w:val="99"/>
+    <w:semiHidden/>
+    <w:unhideWhenUsed/>
+    <w:rsid w:val="00E56F3B"/>
+    <w:pPr>
+      <w:spacing w:before="100" w:beforeAutospacing="1" w:after="100" w:afterAutospacing="1"/>
+    </w:pPr>
+  </w:style>
+  <w:style w:type="character" w:customStyle="1" w:styleId="Heading2Char">
+    <w:name w:val="Heading 2 Char"/>
+    <w:basedOn w:val="DefaultParagraphFont"/>
+    <w:link w:val="Heading2"/>
+    <w:uiPriority w:val="9"/>
+    <w:rsid w:val="00E56F3B"/>
     <w:rPr>
-      <w:rFonts w:asciiTheme="minorHAnsi" w:eastAsiaTheme="minorHAnsi" w:hAnsiTheme="minorHAnsi" w:cstheme="minorBidi"/>
-      <w:kern w:val="2"/>
-      <w:lang w:eastAsia="en-US"/>
-      <w14:ligatures w14:val="standardContextual"/>
+      <w:rFonts w:ascii="Times New Roman" w:eastAsia="Times New Roman" w:hAnsi="Times New Roman" w:cs="Times New Roman"/>
+      <w:b/>
+      <w:bCs/>
+      <w:kern w:val="0"/>
+      <w:sz w:val="36"/>
+      <w:szCs w:val="36"/>
+      <w:lang w:eastAsia="en-GB"/>
+      <w14:ligatures w14:val="none"/>
     </w:rPr>
+  </w:style>
+  <w:style w:type="character" w:customStyle="1" w:styleId="Heading3Char">
+    <w:name w:val="Heading 3 Char"/>
+    <w:basedOn w:val="DefaultParagraphFont"/>
+    <w:link w:val="Heading3"/>
+    <w:uiPriority w:val="9"/>
+    <w:rsid w:val="00E56F3B"/>
+    <w:rPr>
+      <w:rFonts w:ascii="Times New Roman" w:eastAsia="Times New Roman" w:hAnsi="Times New Roman" w:cs="Times New Roman"/>
+      <w:b/>
+      <w:bCs/>
+      <w:kern w:val="0"/>
+      <w:sz w:val="27"/>
+      <w:szCs w:val="27"/>
+      <w:lang w:eastAsia="en-GB"/>
+      <w14:ligatures w14:val="none"/>
+    </w:rPr>
+  </w:style>
+  <w:style w:type="table" w:styleId="TableGrid">
+    <w:name w:val="Table Grid"/>
+    <w:basedOn w:val="TableNormal"/>
+    <w:uiPriority w:val="39"/>
+    <w:rsid w:val="00660AD7"/>
+    <w:tblPr>
+      <w:tblBorders>
+        <w:top w:val="single" w:sz="4" w:space="0" w:color="auto"/>
+        <w:left w:val="single" w:sz="4" w:space="0" w:color="auto"/>
+        <w:bottom w:val="single" w:sz="4" w:space="0" w:color="auto"/>
+        <w:right w:val="single" w:sz="4" w:space="0" w:color="auto"/>
+        <w:insideH w:val="single" w:sz="4" w:space="0" w:color="auto"/>
+        <w:insideV w:val="single" w:sz="4" w:space="0" w:color="auto"/>
+      </w:tblBorders>
+    </w:tblPr>
   </w:style>
 </w:styles>
 </file>

</xml_diff>